<commit_message>
#6031 - Code review suggestions
</commit_message>
<xml_diff>
--- a/sormas-ui/src/main/resources/SORMAS_Travel_Entry_Import_Guide.docx
+++ b/sormas-ui/src/main/resources/SORMAS_Travel_Entry_Import_Guide.docx
@@ -426,7 +426,149 @@
         <w:rPr>
           <w:lang w:val="en-US"/>
         </w:rPr>
-        <w:t>Please note that SORMAS automatically tries to map certain column names to person fields in order to create a person that is associated with the travel entry. At the time of writing, the following captions are interpreted like this. Changing these captions will lead to the information being imported into the general travel entry information instead, and changing the captions for first and last name will lead to the import failing.</w:t>
+        <w:t>However, all of these fields can be omitted under specific circumstances:</w:t>
+      </w:r>
+    </w:p>
+    <w:p>
+      <w:pPr>
+        <w:pStyle w:val="Listenabsatz"/>
+        <w:numPr>
+          <w:ilvl w:val="0"/>
+          <w:numId w:val="11"/>
+        </w:numPr>
+        <w:rPr>
+          <w:lang w:val="en-US"/>
+        </w:rPr>
+      </w:pPr>
+      <w:proofErr w:type="spellStart"/>
+      <w:r>
+        <w:rPr>
+          <w:lang w:val="en-US"/>
+        </w:rPr>
+        <w:t>responsibleRegion</w:t>
+      </w:r>
+      <w:proofErr w:type="spellEnd"/>
+      <w:r>
+        <w:rPr>
+          <w:lang w:val="en-US"/>
+        </w:rPr>
+        <w:t xml:space="preserve"> is automatically filled if the user that performs the import has a region assigned to them</w:t>
+      </w:r>
+    </w:p>
+    <w:p>
+      <w:pPr>
+        <w:pStyle w:val="Listenabsatz"/>
+        <w:numPr>
+          <w:ilvl w:val="0"/>
+          <w:numId w:val="11"/>
+        </w:numPr>
+        <w:rPr>
+          <w:lang w:val="en-US"/>
+        </w:rPr>
+      </w:pPr>
+      <w:proofErr w:type="spellStart"/>
+      <w:r>
+        <w:rPr>
+          <w:lang w:val="en-US"/>
+        </w:rPr>
+        <w:t>responsibleDistrict</w:t>
+      </w:r>
+      <w:proofErr w:type="spellEnd"/>
+      <w:r>
+        <w:rPr>
+          <w:lang w:val="en-US"/>
+        </w:rPr>
+        <w:t xml:space="preserve"> is automatically filled if the user that performs the import has a district assigned to them</w:t>
+      </w:r>
+    </w:p>
+    <w:p>
+      <w:pPr>
+        <w:pStyle w:val="Listenabsatz"/>
+        <w:numPr>
+          <w:ilvl w:val="0"/>
+          <w:numId w:val="11"/>
+        </w:numPr>
+        <w:rPr>
+          <w:lang w:val="en-US"/>
+        </w:rPr>
+      </w:pPr>
+      <w:proofErr w:type="spellStart"/>
+      <w:r>
+        <w:rPr>
+          <w:lang w:val="en-US"/>
+        </w:rPr>
+        <w:t>pointOfEntry</w:t>
+      </w:r>
+      <w:proofErr w:type="spellEnd"/>
+      <w:r>
+        <w:rPr>
+          <w:lang w:val="en-US"/>
+        </w:rPr>
+        <w:t xml:space="preserve"> is automatically filled if the user that performs the import has a point of entry assigned to them</w:t>
+      </w:r>
+    </w:p>
+    <w:p>
+      <w:pPr>
+        <w:pStyle w:val="Listenabsatz"/>
+        <w:numPr>
+          <w:ilvl w:val="0"/>
+          <w:numId w:val="11"/>
+        </w:numPr>
+        <w:rPr>
+          <w:lang w:val="en-US"/>
+        </w:rPr>
+      </w:pPr>
+      <w:r>
+        <w:rPr>
+          <w:lang w:val="en-US"/>
+        </w:rPr>
+        <w:t>disease is automatically filled if the user that performs the import has a limited disease set OR if the server only has one primary case-based disease active</w:t>
+      </w:r>
+    </w:p>
+    <w:p>
+      <w:pPr>
+        <w:pStyle w:val="Listenabsatz"/>
+        <w:numPr>
+          <w:ilvl w:val="0"/>
+          <w:numId w:val="11"/>
+        </w:numPr>
+        <w:rPr>
+          <w:lang w:val="en-US"/>
+        </w:rPr>
+      </w:pPr>
+      <w:proofErr w:type="spellStart"/>
+      <w:r>
+        <w:rPr>
+          <w:lang w:val="en-US"/>
+        </w:rPr>
+        <w:t>reportDate</w:t>
+      </w:r>
+      <w:proofErr w:type="spellEnd"/>
+      <w:r>
+        <w:rPr>
+          <w:lang w:val="en-US"/>
+        </w:rPr>
+        <w:t xml:space="preserve"> is automatically set to the current date and only needs to be included if it is supposed to be changed</w:t>
+      </w:r>
+    </w:p>
+    <w:p>
+      <w:pPr>
+        <w:rPr>
+          <w:lang w:val="en-US"/>
+        </w:rPr>
+      </w:pPr>
+      <w:r>
+        <w:rPr>
+          <w:lang w:val="en-US"/>
+        </w:rPr>
+        <w:t xml:space="preserve">Please note that SORMAS automatically tries to map certain column names to person fields in order to create a person that is associated with the travel entry. At the time of writing, the following captions are interpreted like this. Changing these captions will lead to the information being </w:t>
+      </w:r>
+      <w:r>
+        <w:rPr>
+          <w:lang w:val="en-US"/>
+        </w:rPr>
+        <w:lastRenderedPageBreak/>
+        <w:t>imported into the general travel entry information instead, and changing the captions for first and last name will lead to the import failing.</w:t>
       </w:r>
     </w:p>
     <w:p>
@@ -613,7 +755,6 @@
           <w:szCs w:val="24"/>
           <w:lang w:val="en-US"/>
         </w:rPr>
-        <w:lastRenderedPageBreak/>
         <w:t xml:space="preserve">3) </w:t>
       </w:r>
       <w:r>
@@ -1196,6 +1337,7 @@
         <w:rPr>
           <w:lang w:val="en-US"/>
         </w:rPr>
+        <w:lastRenderedPageBreak/>
         <w:t xml:space="preserve">On top of the dialog, you will see the most important information about the </w:t>
       </w:r>
       <w:r>
@@ -1550,7 +1692,6 @@
           <w:b/>
           <w:lang w:val="en-US"/>
         </w:rPr>
-        <w:lastRenderedPageBreak/>
         <w:t>Skip</w:t>
       </w:r>
       <w:r>
@@ -2966,6 +3107,119 @@
     </w:lvl>
   </w:abstractNum>
   <w:abstractNum w:abstractNumId="8" w15:restartNumberingAfterBreak="0">
+    <w:nsid w:val="6A5E73C5"/>
+    <w:multiLevelType w:val="hybridMultilevel"/>
+    <w:tmpl w:val="222AF1F6"/>
+    <w:lvl w:ilvl="0" w:tplc="04070001">
+      <w:start w:val="1"/>
+      <w:numFmt w:val="bullet"/>
+      <w:lvlText w:val=""/>
+      <w:lvlJc w:val="left"/>
+      <w:pPr>
+        <w:ind w:left="720" w:hanging="360"/>
+      </w:pPr>
+      <w:rPr>
+        <w:rFonts w:ascii="Symbol" w:hAnsi="Symbol" w:hint="default"/>
+      </w:rPr>
+    </w:lvl>
+    <w:lvl w:ilvl="1" w:tplc="04070003" w:tentative="1">
+      <w:start w:val="1"/>
+      <w:numFmt w:val="bullet"/>
+      <w:lvlText w:val="o"/>
+      <w:lvlJc w:val="left"/>
+      <w:pPr>
+        <w:ind w:left="1440" w:hanging="360"/>
+      </w:pPr>
+      <w:rPr>
+        <w:rFonts w:ascii="Courier New" w:hAnsi="Courier New" w:cs="Courier New" w:hint="default"/>
+      </w:rPr>
+    </w:lvl>
+    <w:lvl w:ilvl="2" w:tplc="04070005" w:tentative="1">
+      <w:start w:val="1"/>
+      <w:numFmt w:val="bullet"/>
+      <w:lvlText w:val=""/>
+      <w:lvlJc w:val="left"/>
+      <w:pPr>
+        <w:ind w:left="2160" w:hanging="360"/>
+      </w:pPr>
+      <w:rPr>
+        <w:rFonts w:ascii="Wingdings" w:hAnsi="Wingdings" w:hint="default"/>
+      </w:rPr>
+    </w:lvl>
+    <w:lvl w:ilvl="3" w:tplc="04070001" w:tentative="1">
+      <w:start w:val="1"/>
+      <w:numFmt w:val="bullet"/>
+      <w:lvlText w:val=""/>
+      <w:lvlJc w:val="left"/>
+      <w:pPr>
+        <w:ind w:left="2880" w:hanging="360"/>
+      </w:pPr>
+      <w:rPr>
+        <w:rFonts w:ascii="Symbol" w:hAnsi="Symbol" w:hint="default"/>
+      </w:rPr>
+    </w:lvl>
+    <w:lvl w:ilvl="4" w:tplc="04070003" w:tentative="1">
+      <w:start w:val="1"/>
+      <w:numFmt w:val="bullet"/>
+      <w:lvlText w:val="o"/>
+      <w:lvlJc w:val="left"/>
+      <w:pPr>
+        <w:ind w:left="3600" w:hanging="360"/>
+      </w:pPr>
+      <w:rPr>
+        <w:rFonts w:ascii="Courier New" w:hAnsi="Courier New" w:cs="Courier New" w:hint="default"/>
+      </w:rPr>
+    </w:lvl>
+    <w:lvl w:ilvl="5" w:tplc="04070005" w:tentative="1">
+      <w:start w:val="1"/>
+      <w:numFmt w:val="bullet"/>
+      <w:lvlText w:val=""/>
+      <w:lvlJc w:val="left"/>
+      <w:pPr>
+        <w:ind w:left="4320" w:hanging="360"/>
+      </w:pPr>
+      <w:rPr>
+        <w:rFonts w:ascii="Wingdings" w:hAnsi="Wingdings" w:hint="default"/>
+      </w:rPr>
+    </w:lvl>
+    <w:lvl w:ilvl="6" w:tplc="04070001" w:tentative="1">
+      <w:start w:val="1"/>
+      <w:numFmt w:val="bullet"/>
+      <w:lvlText w:val=""/>
+      <w:lvlJc w:val="left"/>
+      <w:pPr>
+        <w:ind w:left="5040" w:hanging="360"/>
+      </w:pPr>
+      <w:rPr>
+        <w:rFonts w:ascii="Symbol" w:hAnsi="Symbol" w:hint="default"/>
+      </w:rPr>
+    </w:lvl>
+    <w:lvl w:ilvl="7" w:tplc="04070003" w:tentative="1">
+      <w:start w:val="1"/>
+      <w:numFmt w:val="bullet"/>
+      <w:lvlText w:val="o"/>
+      <w:lvlJc w:val="left"/>
+      <w:pPr>
+        <w:ind w:left="5760" w:hanging="360"/>
+      </w:pPr>
+      <w:rPr>
+        <w:rFonts w:ascii="Courier New" w:hAnsi="Courier New" w:cs="Courier New" w:hint="default"/>
+      </w:rPr>
+    </w:lvl>
+    <w:lvl w:ilvl="8" w:tplc="04070005" w:tentative="1">
+      <w:start w:val="1"/>
+      <w:numFmt w:val="bullet"/>
+      <w:lvlText w:val=""/>
+      <w:lvlJc w:val="left"/>
+      <w:pPr>
+        <w:ind w:left="6480" w:hanging="360"/>
+      </w:pPr>
+      <w:rPr>
+        <w:rFonts w:ascii="Wingdings" w:hAnsi="Wingdings" w:hint="default"/>
+      </w:rPr>
+    </w:lvl>
+  </w:abstractNum>
+  <w:abstractNum w:abstractNumId="9" w15:restartNumberingAfterBreak="0">
     <w:nsid w:val="763A69ED"/>
     <w:multiLevelType w:val="hybridMultilevel"/>
     <w:tmpl w:val="4EC2B71E"/>
@@ -3078,7 +3332,7 @@
       </w:rPr>
     </w:lvl>
   </w:abstractNum>
-  <w:abstractNum w:abstractNumId="9" w15:restartNumberingAfterBreak="0">
+  <w:abstractNum w:abstractNumId="10" w15:restartNumberingAfterBreak="0">
     <w:nsid w:val="782B52AA"/>
     <w:multiLevelType w:val="hybridMultilevel"/>
     <w:tmpl w:val="0A20E89A"/>
@@ -3207,19 +3461,22 @@
     <w:abstractNumId w:val="4"/>
   </w:num>
   <w:num w:numId="6">
-    <w:abstractNumId w:val="8"/>
+    <w:abstractNumId w:val="9"/>
   </w:num>
   <w:num w:numId="7">
     <w:abstractNumId w:val="7"/>
   </w:num>
   <w:num w:numId="8">
-    <w:abstractNumId w:val="9"/>
+    <w:abstractNumId w:val="10"/>
   </w:num>
   <w:num w:numId="9">
     <w:abstractNumId w:val="2"/>
   </w:num>
   <w:num w:numId="10">
     <w:abstractNumId w:val="3"/>
+  </w:num>
+  <w:num w:numId="11">
+    <w:abstractNumId w:val="8"/>
   </w:num>
 </w:numbering>
 </file>

</xml_diff>

<commit_message>
#8660 - add arrival date as mandatory field to import guide
</commit_message>
<xml_diff>
--- a/sormas-ui/src/main/resources/SORMAS_Travel_Entry_Import_Guide.docx
+++ b/sormas-ui/src/main/resources/SORMAS_Travel_Entry_Import_Guide.docx
@@ -1,10 +1,10 @@
 
 <file path=word/document.xml><?xml version="1.0" encoding="utf-8"?>
-<w:document xmlns:wpc="http://schemas.microsoft.com/office/word/2010/wordprocessingCanvas" xmlns:cx="http://schemas.microsoft.com/office/drawing/2014/chartex" xmlns:cx1="http://schemas.microsoft.com/office/drawing/2015/9/8/chartex" xmlns:cx2="http://schemas.microsoft.com/office/drawing/2015/10/21/chartex" xmlns:cx3="http://schemas.microsoft.com/office/drawing/2016/5/9/chartex" xmlns:cx4="http://schemas.microsoft.com/office/drawing/2016/5/10/chartex" xmlns:cx5="http://schemas.microsoft.com/office/drawing/2016/5/11/chartex" xmlns:cx6="http://schemas.microsoft.com/office/drawing/2016/5/12/chartex" xmlns:cx7="http://schemas.microsoft.com/office/drawing/2016/5/13/chartex" xmlns:cx8="http://schemas.microsoft.com/office/drawing/2016/5/14/chartex" xmlns:mc="http://schemas.openxmlformats.org/markup-compatibility/2006" xmlns:aink="http://schemas.microsoft.com/office/drawing/2016/ink" xmlns:am3d="http://schemas.microsoft.com/office/drawing/2017/model3d" xmlns:o="urn:schemas-microsoft-com:office:office" xmlns:r="http://schemas.openxmlformats.org/officeDocument/2006/relationships" xmlns:m="http://schemas.openxmlformats.org/officeDocument/2006/math" xmlns:v="urn:schemas-microsoft-com:vml" xmlns:wp14="http://schemas.microsoft.com/office/word/2010/wordprocessingDrawing" xmlns:wp="http://schemas.openxmlformats.org/drawingml/2006/wordprocessingDrawing" xmlns:w10="urn:schemas-microsoft-com:office:word" xmlns:w="http://schemas.openxmlformats.org/wordprocessingml/2006/main" xmlns:w14="http://schemas.microsoft.com/office/word/2010/wordml" xmlns:w15="http://schemas.microsoft.com/office/word/2012/wordml" xmlns:w16cex="http://schemas.microsoft.com/office/word/2018/wordml/cex" xmlns:w16cid="http://schemas.microsoft.com/office/word/2016/wordml/cid" xmlns:w16="http://schemas.microsoft.com/office/word/2018/wordml" xmlns:w16se="http://schemas.microsoft.com/office/word/2015/wordml/symex" xmlns:wpg="http://schemas.microsoft.com/office/word/2010/wordprocessingGroup" xmlns:wpi="http://schemas.microsoft.com/office/word/2010/wordprocessingInk" xmlns:wne="http://schemas.microsoft.com/office/word/2006/wordml" xmlns:wps="http://schemas.microsoft.com/office/word/2010/wordprocessingShape" mc:Ignorable="w14 w15 w16se w16cid w16 w16cex wp14">
+<w:document xmlns:wpc="http://schemas.microsoft.com/office/word/2010/wordprocessingCanvas" xmlns:cx="http://schemas.microsoft.com/office/drawing/2014/chartex" xmlns:cx1="http://schemas.microsoft.com/office/drawing/2015/9/8/chartex" xmlns:cx2="http://schemas.microsoft.com/office/drawing/2015/10/21/chartex" xmlns:cx3="http://schemas.microsoft.com/office/drawing/2016/5/9/chartex" xmlns:cx4="http://schemas.microsoft.com/office/drawing/2016/5/10/chartex" xmlns:cx5="http://schemas.microsoft.com/office/drawing/2016/5/11/chartex" xmlns:cx6="http://schemas.microsoft.com/office/drawing/2016/5/12/chartex" xmlns:cx7="http://schemas.microsoft.com/office/drawing/2016/5/13/chartex" xmlns:cx8="http://schemas.microsoft.com/office/drawing/2016/5/14/chartex" xmlns:mc="http://schemas.openxmlformats.org/markup-compatibility/2006" xmlns:aink="http://schemas.microsoft.com/office/drawing/2016/ink" xmlns:am3d="http://schemas.microsoft.com/office/drawing/2017/model3d" xmlns:o="urn:schemas-microsoft-com:office:office" xmlns:r="http://schemas.openxmlformats.org/officeDocument/2006/relationships" xmlns:m="http://schemas.openxmlformats.org/officeDocument/2006/math" xmlns:v="urn:schemas-microsoft-com:vml" xmlns:wp14="http://schemas.microsoft.com/office/word/2010/wordprocessingDrawing" xmlns:wp="http://schemas.openxmlformats.org/drawingml/2006/wordprocessingDrawing" xmlns:w10="urn:schemas-microsoft-com:office:word" xmlns:w="http://schemas.openxmlformats.org/wordprocessingml/2006/main" xmlns:w14="http://schemas.microsoft.com/office/word/2010/wordml" xmlns:w15="http://schemas.microsoft.com/office/word/2012/wordml" xmlns:w16cid="http://schemas.microsoft.com/office/word/2016/wordml/cid" xmlns:w16se="http://schemas.microsoft.com/office/word/2015/wordml/symex" xmlns:wpg="http://schemas.microsoft.com/office/word/2010/wordprocessingGroup" xmlns:wpi="http://schemas.microsoft.com/office/word/2010/wordprocessingInk" xmlns:wne="http://schemas.microsoft.com/office/word/2006/wordml" xmlns:wps="http://schemas.microsoft.com/office/word/2010/wordprocessingShape" mc:Ignorable="w14 w15 w16se w16cid wp14">
   <w:body>
     <w:p>
       <w:pPr>
-        <w:pStyle w:val="KeinLeerraum"/>
+        <w:pStyle w:val="NoSpacing"/>
         <w:jc w:val="center"/>
         <w:rPr>
           <w:b/>
@@ -47,7 +47,7 @@
     </w:p>
     <w:p>
       <w:pPr>
-        <w:pStyle w:val="KeinLeerraum"/>
+        <w:pStyle w:val="NoSpacing"/>
         <w:jc w:val="center"/>
         <w:rPr>
           <w:color w:val="548DD4" w:themeColor="text2" w:themeTint="99"/>
@@ -90,15 +90,15 @@
     </w:p>
     <w:p>
       <w:pPr>
-        <w:pStyle w:val="KeinLeerraum"/>
-        <w:rPr>
-          <w:lang w:val="en-US"/>
-        </w:rPr>
-      </w:pPr>
-    </w:p>
-    <w:p>
-      <w:pPr>
-        <w:pStyle w:val="KeinLeerraum"/>
+        <w:pStyle w:val="NoSpacing"/>
+        <w:rPr>
+          <w:lang w:val="en-US"/>
+        </w:rPr>
+      </w:pPr>
+    </w:p>
+    <w:p>
+      <w:pPr>
+        <w:pStyle w:val="NoSpacing"/>
         <w:shd w:val="clear" w:color="auto" w:fill="C6D9F1" w:themeFill="text2" w:themeFillTint="33"/>
         <w:jc w:val="center"/>
         <w:rPr>
@@ -129,7 +129,7 @@
     </w:p>
     <w:p>
       <w:pPr>
-        <w:pStyle w:val="KeinLeerraum"/>
+        <w:pStyle w:val="NoSpacing"/>
         <w:rPr>
           <w:color w:val="548DD4" w:themeColor="text2" w:themeTint="99"/>
           <w:sz w:val="28"/>
@@ -215,11 +215,19 @@
         </w:rPr>
         <w:t xml:space="preserve">SORMAS can read .csv files exported from DEA. At this point, all information about the travel entry is collected and stored as JSON in a single database column. However, travel entries in SORMAS support a number of additional fields, some of which are mandatory, that can or need to be added to the .csv file. For these columns, </w:t>
       </w:r>
-      <w:r>
-        <w:rPr>
-          <w:lang w:val="en-US"/>
-        </w:rPr>
-        <w:t xml:space="preserve">It is necessary </w:t>
+      <w:proofErr w:type="gramStart"/>
+      <w:r>
+        <w:rPr>
+          <w:lang w:val="en-US"/>
+        </w:rPr>
+        <w:t>It</w:t>
+      </w:r>
+      <w:proofErr w:type="gramEnd"/>
+      <w:r>
+        <w:rPr>
+          <w:lang w:val="en-US"/>
+        </w:rPr>
+        <w:t xml:space="preserve"> is necessary </w:t>
       </w:r>
       <w:r>
         <w:rPr>
@@ -320,7 +328,7 @@
     </w:p>
     <w:p>
       <w:pPr>
-        <w:pStyle w:val="Listenabsatz"/>
+        <w:pStyle w:val="ListParagraph"/>
         <w:numPr>
           <w:ilvl w:val="0"/>
           <w:numId w:val="9"/>
@@ -340,7 +348,7 @@
     </w:p>
     <w:p>
       <w:pPr>
-        <w:pStyle w:val="Listenabsatz"/>
+        <w:pStyle w:val="ListParagraph"/>
         <w:numPr>
           <w:ilvl w:val="0"/>
           <w:numId w:val="9"/>
@@ -360,7 +368,7 @@
     </w:p>
     <w:p>
       <w:pPr>
-        <w:pStyle w:val="Listenabsatz"/>
+        <w:pStyle w:val="ListParagraph"/>
         <w:numPr>
           <w:ilvl w:val="0"/>
           <w:numId w:val="9"/>
@@ -380,7 +388,7 @@
     </w:p>
     <w:p>
       <w:pPr>
-        <w:pStyle w:val="Listenabsatz"/>
+        <w:pStyle w:val="ListParagraph"/>
         <w:numPr>
           <w:ilvl w:val="0"/>
           <w:numId w:val="9"/>
@@ -398,7 +406,7 @@
     </w:p>
     <w:p>
       <w:pPr>
-        <w:pStyle w:val="Listenabsatz"/>
+        <w:pStyle w:val="ListParagraph"/>
         <w:numPr>
           <w:ilvl w:val="0"/>
           <w:numId w:val="9"/>
@@ -418,6 +426,26 @@
     </w:p>
     <w:p>
       <w:pPr>
+        <w:pStyle w:val="ListParagraph"/>
+        <w:numPr>
+          <w:ilvl w:val="0"/>
+          <w:numId w:val="9"/>
+        </w:numPr>
+        <w:rPr>
+          <w:lang w:val="en-US"/>
+        </w:rPr>
+      </w:pPr>
+      <w:r>
+        <w:rPr>
+          <w:lang w:val="en-US"/>
+        </w:rPr>
+        <w:t>dateOfArrival</w:t>
+      </w:r>
+      <w:bookmarkStart w:id="0" w:name="_GoBack"/>
+      <w:bookmarkEnd w:id="0"/>
+    </w:p>
+    <w:p>
+      <w:pPr>
         <w:rPr>
           <w:lang w:val="en-US"/>
         </w:rPr>
@@ -431,7 +459,7 @@
     </w:p>
     <w:p>
       <w:pPr>
-        <w:pStyle w:val="Listenabsatz"/>
+        <w:pStyle w:val="ListParagraph"/>
         <w:numPr>
           <w:ilvl w:val="0"/>
           <w:numId w:val="11"/>
@@ -457,7 +485,7 @@
     </w:p>
     <w:p>
       <w:pPr>
-        <w:pStyle w:val="Listenabsatz"/>
+        <w:pStyle w:val="ListParagraph"/>
         <w:numPr>
           <w:ilvl w:val="0"/>
           <w:numId w:val="11"/>
@@ -483,7 +511,7 @@
     </w:p>
     <w:p>
       <w:pPr>
-        <w:pStyle w:val="Listenabsatz"/>
+        <w:pStyle w:val="ListParagraph"/>
         <w:numPr>
           <w:ilvl w:val="0"/>
           <w:numId w:val="11"/>
@@ -509,7 +537,7 @@
     </w:p>
     <w:p>
       <w:pPr>
-        <w:pStyle w:val="Listenabsatz"/>
+        <w:pStyle w:val="ListParagraph"/>
         <w:numPr>
           <w:ilvl w:val="0"/>
           <w:numId w:val="11"/>
@@ -527,7 +555,7 @@
     </w:p>
     <w:p>
       <w:pPr>
-        <w:pStyle w:val="Listenabsatz"/>
+        <w:pStyle w:val="ListParagraph"/>
         <w:numPr>
           <w:ilvl w:val="0"/>
           <w:numId w:val="11"/>
@@ -561,19 +589,19 @@
         <w:rPr>
           <w:lang w:val="en-US"/>
         </w:rPr>
-        <w:t xml:space="preserve">Please note that SORMAS automatically tries to map certain column names to person fields in order to create a person that is associated with the travel entry. At the time of writing, the following captions are interpreted like this. Changing these captions will lead to the information being </w:t>
+        <w:t xml:space="preserve">Please note that SORMAS automatically tries to map certain column names to person fields in order to create a person that is associated with the travel entry. At the time of writing, the following </w:t>
       </w:r>
       <w:r>
         <w:rPr>
           <w:lang w:val="en-US"/>
         </w:rPr>
         <w:lastRenderedPageBreak/>
-        <w:t>imported into the general travel entry information instead, and changing the captions for first and last name will lead to the import failing.</w:t>
-      </w:r>
-    </w:p>
-    <w:p>
-      <w:pPr>
-        <w:pStyle w:val="Listenabsatz"/>
+        <w:t>captions are interpreted like this. Changing these captions will lead to the information being imported into the general travel entry information instead, and changing the captions for first and last name will lead to the import failing.</w:t>
+      </w:r>
+    </w:p>
+    <w:p>
+      <w:pPr>
+        <w:pStyle w:val="ListParagraph"/>
         <w:numPr>
           <w:ilvl w:val="0"/>
           <w:numId w:val="10"/>
@@ -593,7 +621,7 @@
     </w:p>
     <w:p>
       <w:pPr>
-        <w:pStyle w:val="Listenabsatz"/>
+        <w:pStyle w:val="ListParagraph"/>
         <w:numPr>
           <w:ilvl w:val="0"/>
           <w:numId w:val="10"/>
@@ -613,7 +641,7 @@
     </w:p>
     <w:p>
       <w:pPr>
-        <w:pStyle w:val="Listenabsatz"/>
+        <w:pStyle w:val="ListParagraph"/>
         <w:numPr>
           <w:ilvl w:val="0"/>
           <w:numId w:val="10"/>
@@ -633,7 +661,7 @@
     </w:p>
     <w:p>
       <w:pPr>
-        <w:pStyle w:val="Listenabsatz"/>
+        <w:pStyle w:val="ListParagraph"/>
         <w:numPr>
           <w:ilvl w:val="0"/>
           <w:numId w:val="10"/>
@@ -653,7 +681,7 @@
     </w:p>
     <w:p>
       <w:pPr>
-        <w:pStyle w:val="Listenabsatz"/>
+        <w:pStyle w:val="ListParagraph"/>
         <w:numPr>
           <w:ilvl w:val="0"/>
           <w:numId w:val="10"/>
@@ -679,7 +707,7 @@
     </w:p>
     <w:p>
       <w:pPr>
-        <w:pStyle w:val="Listenabsatz"/>
+        <w:pStyle w:val="ListParagraph"/>
         <w:numPr>
           <w:ilvl w:val="0"/>
           <w:numId w:val="10"/>
@@ -705,7 +733,7 @@
     </w:p>
     <w:p>
       <w:pPr>
-        <w:pStyle w:val="Listenabsatz"/>
+        <w:pStyle w:val="ListParagraph"/>
         <w:numPr>
           <w:ilvl w:val="0"/>
           <w:numId w:val="10"/>
@@ -738,7 +766,7 @@
     </w:p>
     <w:p>
       <w:pPr>
-        <w:pStyle w:val="KeinLeerraum"/>
+        <w:pStyle w:val="NoSpacing"/>
         <w:shd w:val="clear" w:color="auto" w:fill="C6D9F1" w:themeFill="text2" w:themeFillTint="33"/>
         <w:jc w:val="center"/>
         <w:rPr>
@@ -769,7 +797,7 @@
     </w:p>
     <w:p>
       <w:pPr>
-        <w:pStyle w:val="KeinLeerraum"/>
+        <w:pStyle w:val="NoSpacing"/>
         <w:rPr>
           <w:color w:val="548DD4" w:themeColor="text2" w:themeTint="99"/>
           <w:sz w:val="28"/>
@@ -943,7 +971,7 @@
     </w:p>
     <w:p>
       <w:pPr>
-        <w:pStyle w:val="Listenabsatz"/>
+        <w:pStyle w:val="ListParagraph"/>
         <w:numPr>
           <w:ilvl w:val="0"/>
           <w:numId w:val="3"/>
@@ -984,7 +1012,7 @@
     </w:p>
     <w:p>
       <w:pPr>
-        <w:pStyle w:val="Listenabsatz"/>
+        <w:pStyle w:val="ListParagraph"/>
         <w:numPr>
           <w:ilvl w:val="0"/>
           <w:numId w:val="3"/>
@@ -1043,7 +1071,7 @@
     </w:p>
     <w:p>
       <w:pPr>
-        <w:pStyle w:val="Listenabsatz"/>
+        <w:pStyle w:val="ListParagraph"/>
         <w:numPr>
           <w:ilvl w:val="0"/>
           <w:numId w:val="3"/>
@@ -1174,15 +1202,15 @@
     </w:p>
     <w:p>
       <w:pPr>
-        <w:pStyle w:val="KeinLeerraum"/>
-        <w:rPr>
-          <w:lang w:val="en-US"/>
-        </w:rPr>
-      </w:pPr>
-    </w:p>
-    <w:p>
-      <w:pPr>
-        <w:pStyle w:val="KeinLeerraum"/>
+        <w:pStyle w:val="NoSpacing"/>
+        <w:rPr>
+          <w:lang w:val="en-US"/>
+        </w:rPr>
+      </w:pPr>
+    </w:p>
+    <w:p>
+      <w:pPr>
+        <w:pStyle w:val="NoSpacing"/>
         <w:shd w:val="clear" w:color="auto" w:fill="C6D9F1" w:themeFill="text2" w:themeFillTint="33"/>
         <w:jc w:val="center"/>
         <w:rPr>
@@ -1222,7 +1250,7 @@
     </w:p>
     <w:p>
       <w:pPr>
-        <w:pStyle w:val="KeinLeerraum"/>
+        <w:pStyle w:val="NoSpacing"/>
         <w:rPr>
           <w:sz w:val="28"/>
           <w:lang w:val="en-US"/>
@@ -1305,7 +1333,14 @@
         <w:rPr>
           <w:lang w:val="en-US"/>
         </w:rPr>
-        <w:t xml:space="preserve">. If this happens, a dialog will open and present you with several options to solve this issue. Whether or not </w:t>
+        <w:t xml:space="preserve">. If this happens, a dialog will open and present you with </w:t>
+      </w:r>
+      <w:r>
+        <w:rPr>
+          <w:lang w:val="en-US"/>
+        </w:rPr>
+        <w:lastRenderedPageBreak/>
+        <w:t xml:space="preserve">several options to solve this issue. Whether or not </w:t>
       </w:r>
       <w:r>
         <w:rPr>
@@ -1337,7 +1372,6 @@
         <w:rPr>
           <w:lang w:val="en-US"/>
         </w:rPr>
-        <w:lastRenderedPageBreak/>
         <w:t xml:space="preserve">On top of the dialog, you will see the most important information about the </w:t>
       </w:r>
       <w:r>
@@ -1446,7 +1480,7 @@
     </w:p>
     <w:p>
       <w:pPr>
-        <w:pStyle w:val="Listenabsatz"/>
+        <w:pStyle w:val="ListParagraph"/>
         <w:numPr>
           <w:ilvl w:val="0"/>
           <w:numId w:val="5"/>
@@ -1583,7 +1617,7 @@
     </w:p>
     <w:p>
       <w:pPr>
-        <w:pStyle w:val="Listenabsatz"/>
+        <w:pStyle w:val="ListParagraph"/>
         <w:numPr>
           <w:ilvl w:val="0"/>
           <w:numId w:val="5"/>
@@ -1671,7 +1705,7 @@
     </w:p>
     <w:p>
       <w:pPr>
-        <w:pStyle w:val="Listenabsatz"/>
+        <w:pStyle w:val="ListParagraph"/>
         <w:numPr>
           <w:ilvl w:val="0"/>
           <w:numId w:val="5"/>
@@ -1722,7 +1756,7 @@
     </w:p>
     <w:p>
       <w:pPr>
-        <w:pStyle w:val="Listenabsatz"/>
+        <w:pStyle w:val="ListParagraph"/>
         <w:numPr>
           <w:ilvl w:val="0"/>
           <w:numId w:val="5"/>
@@ -1798,15 +1832,15 @@
     </w:p>
     <w:p>
       <w:pPr>
-        <w:pStyle w:val="KeinLeerraum"/>
-        <w:rPr>
-          <w:lang w:val="en-US"/>
-        </w:rPr>
-      </w:pPr>
-    </w:p>
-    <w:p>
-      <w:pPr>
-        <w:pStyle w:val="KeinLeerraum"/>
+        <w:pStyle w:val="NoSpacing"/>
+        <w:rPr>
+          <w:lang w:val="en-US"/>
+        </w:rPr>
+      </w:pPr>
+    </w:p>
+    <w:p>
+      <w:pPr>
+        <w:pStyle w:val="NoSpacing"/>
         <w:shd w:val="clear" w:color="auto" w:fill="C6D9F1" w:themeFill="text2" w:themeFillTint="33"/>
         <w:jc w:val="center"/>
         <w:rPr>
@@ -1846,7 +1880,7 @@
     </w:p>
     <w:p>
       <w:pPr>
-        <w:pStyle w:val="KeinLeerraum"/>
+        <w:pStyle w:val="NoSpacing"/>
         <w:rPr>
           <w:color w:val="548DD4" w:themeColor="text2" w:themeTint="99"/>
           <w:sz w:val="28"/>
@@ -2152,7 +2186,7 @@
 </file>
 
 <file path=word/endnotes.xml><?xml version="1.0" encoding="utf-8"?>
-<w:endnotes xmlns:wpc="http://schemas.microsoft.com/office/word/2010/wordprocessingCanvas" xmlns:cx="http://schemas.microsoft.com/office/drawing/2014/chartex" xmlns:cx1="http://schemas.microsoft.com/office/drawing/2015/9/8/chartex" xmlns:cx2="http://schemas.microsoft.com/office/drawing/2015/10/21/chartex" xmlns:cx3="http://schemas.microsoft.com/office/drawing/2016/5/9/chartex" xmlns:cx4="http://schemas.microsoft.com/office/drawing/2016/5/10/chartex" xmlns:cx5="http://schemas.microsoft.com/office/drawing/2016/5/11/chartex" xmlns:cx6="http://schemas.microsoft.com/office/drawing/2016/5/12/chartex" xmlns:cx7="http://schemas.microsoft.com/office/drawing/2016/5/13/chartex" xmlns:cx8="http://schemas.microsoft.com/office/drawing/2016/5/14/chartex" xmlns:mc="http://schemas.openxmlformats.org/markup-compatibility/2006" xmlns:aink="http://schemas.microsoft.com/office/drawing/2016/ink" xmlns:am3d="http://schemas.microsoft.com/office/drawing/2017/model3d" xmlns:o="urn:schemas-microsoft-com:office:office" xmlns:r="http://schemas.openxmlformats.org/officeDocument/2006/relationships" xmlns:m="http://schemas.openxmlformats.org/officeDocument/2006/math" xmlns:v="urn:schemas-microsoft-com:vml" xmlns:wp14="http://schemas.microsoft.com/office/word/2010/wordprocessingDrawing" xmlns:wp="http://schemas.openxmlformats.org/drawingml/2006/wordprocessingDrawing" xmlns:w10="urn:schemas-microsoft-com:office:word" xmlns:w="http://schemas.openxmlformats.org/wordprocessingml/2006/main" xmlns:w14="http://schemas.microsoft.com/office/word/2010/wordml" xmlns:w15="http://schemas.microsoft.com/office/word/2012/wordml" xmlns:w16cex="http://schemas.microsoft.com/office/word/2018/wordml/cex" xmlns:w16cid="http://schemas.microsoft.com/office/word/2016/wordml/cid" xmlns:w16="http://schemas.microsoft.com/office/word/2018/wordml" xmlns:w16se="http://schemas.microsoft.com/office/word/2015/wordml/symex" xmlns:wpg="http://schemas.microsoft.com/office/word/2010/wordprocessingGroup" xmlns:wpi="http://schemas.microsoft.com/office/word/2010/wordprocessingInk" xmlns:wne="http://schemas.microsoft.com/office/word/2006/wordml" xmlns:wps="http://schemas.microsoft.com/office/word/2010/wordprocessingShape" mc:Ignorable="w14 w15 w16se w16cid w16 w16cex wp14">
+<w:endnotes xmlns:wpc="http://schemas.microsoft.com/office/word/2010/wordprocessingCanvas" xmlns:cx="http://schemas.microsoft.com/office/drawing/2014/chartex" xmlns:cx1="http://schemas.microsoft.com/office/drawing/2015/9/8/chartex" xmlns:cx2="http://schemas.microsoft.com/office/drawing/2015/10/21/chartex" xmlns:cx3="http://schemas.microsoft.com/office/drawing/2016/5/9/chartex" xmlns:cx4="http://schemas.microsoft.com/office/drawing/2016/5/10/chartex" xmlns:cx5="http://schemas.microsoft.com/office/drawing/2016/5/11/chartex" xmlns:cx6="http://schemas.microsoft.com/office/drawing/2016/5/12/chartex" xmlns:cx7="http://schemas.microsoft.com/office/drawing/2016/5/13/chartex" xmlns:cx8="http://schemas.microsoft.com/office/drawing/2016/5/14/chartex" xmlns:mc="http://schemas.openxmlformats.org/markup-compatibility/2006" xmlns:aink="http://schemas.microsoft.com/office/drawing/2016/ink" xmlns:am3d="http://schemas.microsoft.com/office/drawing/2017/model3d" xmlns:o="urn:schemas-microsoft-com:office:office" xmlns:r="http://schemas.openxmlformats.org/officeDocument/2006/relationships" xmlns:m="http://schemas.openxmlformats.org/officeDocument/2006/math" xmlns:v="urn:schemas-microsoft-com:vml" xmlns:wp14="http://schemas.microsoft.com/office/word/2010/wordprocessingDrawing" xmlns:wp="http://schemas.openxmlformats.org/drawingml/2006/wordprocessingDrawing" xmlns:w10="urn:schemas-microsoft-com:office:word" xmlns:w="http://schemas.openxmlformats.org/wordprocessingml/2006/main" xmlns:w14="http://schemas.microsoft.com/office/word/2010/wordml" xmlns:w15="http://schemas.microsoft.com/office/word/2012/wordml" xmlns:w16cid="http://schemas.microsoft.com/office/word/2016/wordml/cid" xmlns:w16se="http://schemas.microsoft.com/office/word/2015/wordml/symex" xmlns:wpg="http://schemas.microsoft.com/office/word/2010/wordprocessingGroup" xmlns:wpi="http://schemas.microsoft.com/office/word/2010/wordprocessingInk" xmlns:wne="http://schemas.microsoft.com/office/word/2006/wordml" xmlns:wps="http://schemas.microsoft.com/office/word/2010/wordprocessingShape" mc:Ignorable="w14 w15 w16se w16cid wp14">
   <w:endnote w:type="separator" w:id="-1">
     <w:p>
       <w:pPr>
@@ -2177,7 +2211,7 @@
 </file>
 
 <file path=word/footnotes.xml><?xml version="1.0" encoding="utf-8"?>
-<w:footnotes xmlns:wpc="http://schemas.microsoft.com/office/word/2010/wordprocessingCanvas" xmlns:cx="http://schemas.microsoft.com/office/drawing/2014/chartex" xmlns:cx1="http://schemas.microsoft.com/office/drawing/2015/9/8/chartex" xmlns:cx2="http://schemas.microsoft.com/office/drawing/2015/10/21/chartex" xmlns:cx3="http://schemas.microsoft.com/office/drawing/2016/5/9/chartex" xmlns:cx4="http://schemas.microsoft.com/office/drawing/2016/5/10/chartex" xmlns:cx5="http://schemas.microsoft.com/office/drawing/2016/5/11/chartex" xmlns:cx6="http://schemas.microsoft.com/office/drawing/2016/5/12/chartex" xmlns:cx7="http://schemas.microsoft.com/office/drawing/2016/5/13/chartex" xmlns:cx8="http://schemas.microsoft.com/office/drawing/2016/5/14/chartex" xmlns:mc="http://schemas.openxmlformats.org/markup-compatibility/2006" xmlns:aink="http://schemas.microsoft.com/office/drawing/2016/ink" xmlns:am3d="http://schemas.microsoft.com/office/drawing/2017/model3d" xmlns:o="urn:schemas-microsoft-com:office:office" xmlns:r="http://schemas.openxmlformats.org/officeDocument/2006/relationships" xmlns:m="http://schemas.openxmlformats.org/officeDocument/2006/math" xmlns:v="urn:schemas-microsoft-com:vml" xmlns:wp14="http://schemas.microsoft.com/office/word/2010/wordprocessingDrawing" xmlns:wp="http://schemas.openxmlformats.org/drawingml/2006/wordprocessingDrawing" xmlns:w10="urn:schemas-microsoft-com:office:word" xmlns:w="http://schemas.openxmlformats.org/wordprocessingml/2006/main" xmlns:w14="http://schemas.microsoft.com/office/word/2010/wordml" xmlns:w15="http://schemas.microsoft.com/office/word/2012/wordml" xmlns:w16cex="http://schemas.microsoft.com/office/word/2018/wordml/cex" xmlns:w16cid="http://schemas.microsoft.com/office/word/2016/wordml/cid" xmlns:w16="http://schemas.microsoft.com/office/word/2018/wordml" xmlns:w16se="http://schemas.microsoft.com/office/word/2015/wordml/symex" xmlns:wpg="http://schemas.microsoft.com/office/word/2010/wordprocessingGroup" xmlns:wpi="http://schemas.microsoft.com/office/word/2010/wordprocessingInk" xmlns:wne="http://schemas.microsoft.com/office/word/2006/wordml" xmlns:wps="http://schemas.microsoft.com/office/word/2010/wordprocessingShape" mc:Ignorable="w14 w15 w16se w16cid w16 w16cex wp14">
+<w:footnotes xmlns:wpc="http://schemas.microsoft.com/office/word/2010/wordprocessingCanvas" xmlns:cx="http://schemas.microsoft.com/office/drawing/2014/chartex" xmlns:cx1="http://schemas.microsoft.com/office/drawing/2015/9/8/chartex" xmlns:cx2="http://schemas.microsoft.com/office/drawing/2015/10/21/chartex" xmlns:cx3="http://schemas.microsoft.com/office/drawing/2016/5/9/chartex" xmlns:cx4="http://schemas.microsoft.com/office/drawing/2016/5/10/chartex" xmlns:cx5="http://schemas.microsoft.com/office/drawing/2016/5/11/chartex" xmlns:cx6="http://schemas.microsoft.com/office/drawing/2016/5/12/chartex" xmlns:cx7="http://schemas.microsoft.com/office/drawing/2016/5/13/chartex" xmlns:cx8="http://schemas.microsoft.com/office/drawing/2016/5/14/chartex" xmlns:mc="http://schemas.openxmlformats.org/markup-compatibility/2006" xmlns:aink="http://schemas.microsoft.com/office/drawing/2016/ink" xmlns:am3d="http://schemas.microsoft.com/office/drawing/2017/model3d" xmlns:o="urn:schemas-microsoft-com:office:office" xmlns:r="http://schemas.openxmlformats.org/officeDocument/2006/relationships" xmlns:m="http://schemas.openxmlformats.org/officeDocument/2006/math" xmlns:v="urn:schemas-microsoft-com:vml" xmlns:wp14="http://schemas.microsoft.com/office/word/2010/wordprocessingDrawing" xmlns:wp="http://schemas.openxmlformats.org/drawingml/2006/wordprocessingDrawing" xmlns:w10="urn:schemas-microsoft-com:office:word" xmlns:w="http://schemas.openxmlformats.org/wordprocessingml/2006/main" xmlns:w14="http://schemas.microsoft.com/office/word/2010/wordml" xmlns:w15="http://schemas.microsoft.com/office/word/2012/wordml" xmlns:w16cid="http://schemas.microsoft.com/office/word/2016/wordml/cid" xmlns:w16se="http://schemas.microsoft.com/office/word/2015/wordml/symex" xmlns:wpg="http://schemas.microsoft.com/office/word/2010/wordprocessingGroup" xmlns:wpi="http://schemas.microsoft.com/office/word/2010/wordprocessingInk" xmlns:wne="http://schemas.microsoft.com/office/word/2006/wordml" xmlns:wps="http://schemas.microsoft.com/office/word/2010/wordprocessingShape" mc:Ignorable="w14 w15 w16se w16cid wp14">
   <w:footnote w:type="separator" w:id="-1">
     <w:p>
       <w:pPr>
@@ -2202,7 +2236,7 @@
 </file>
 
 <file path=word/numbering.xml><?xml version="1.0" encoding="utf-8"?>
-<w:numbering xmlns:wpc="http://schemas.microsoft.com/office/word/2010/wordprocessingCanvas" xmlns:cx="http://schemas.microsoft.com/office/drawing/2014/chartex" xmlns:cx1="http://schemas.microsoft.com/office/drawing/2015/9/8/chartex" xmlns:cx2="http://schemas.microsoft.com/office/drawing/2015/10/21/chartex" xmlns:cx3="http://schemas.microsoft.com/office/drawing/2016/5/9/chartex" xmlns:cx4="http://schemas.microsoft.com/office/drawing/2016/5/10/chartex" xmlns:cx5="http://schemas.microsoft.com/office/drawing/2016/5/11/chartex" xmlns:cx6="http://schemas.microsoft.com/office/drawing/2016/5/12/chartex" xmlns:cx7="http://schemas.microsoft.com/office/drawing/2016/5/13/chartex" xmlns:cx8="http://schemas.microsoft.com/office/drawing/2016/5/14/chartex" xmlns:mc="http://schemas.openxmlformats.org/markup-compatibility/2006" xmlns:aink="http://schemas.microsoft.com/office/drawing/2016/ink" xmlns:am3d="http://schemas.microsoft.com/office/drawing/2017/model3d" xmlns:o="urn:schemas-microsoft-com:office:office" xmlns:r="http://schemas.openxmlformats.org/officeDocument/2006/relationships" xmlns:m="http://schemas.openxmlformats.org/officeDocument/2006/math" xmlns:v="urn:schemas-microsoft-com:vml" xmlns:wp14="http://schemas.microsoft.com/office/word/2010/wordprocessingDrawing" xmlns:wp="http://schemas.openxmlformats.org/drawingml/2006/wordprocessingDrawing" xmlns:w10="urn:schemas-microsoft-com:office:word" xmlns:w="http://schemas.openxmlformats.org/wordprocessingml/2006/main" xmlns:w14="http://schemas.microsoft.com/office/word/2010/wordml" xmlns:w15="http://schemas.microsoft.com/office/word/2012/wordml" xmlns:w16cex="http://schemas.microsoft.com/office/word/2018/wordml/cex" xmlns:w16cid="http://schemas.microsoft.com/office/word/2016/wordml/cid" xmlns:w16="http://schemas.microsoft.com/office/word/2018/wordml" xmlns:w16se="http://schemas.microsoft.com/office/word/2015/wordml/symex" xmlns:wpg="http://schemas.microsoft.com/office/word/2010/wordprocessingGroup" xmlns:wpi="http://schemas.microsoft.com/office/word/2010/wordprocessingInk" xmlns:wne="http://schemas.microsoft.com/office/word/2006/wordml" xmlns:wps="http://schemas.microsoft.com/office/word/2010/wordprocessingShape" mc:Ignorable="w14 w15 w16se w16cid w16 w16cex wp14">
+<w:numbering xmlns:wpc="http://schemas.microsoft.com/office/word/2010/wordprocessingCanvas" xmlns:cx="http://schemas.microsoft.com/office/drawing/2014/chartex" xmlns:cx1="http://schemas.microsoft.com/office/drawing/2015/9/8/chartex" xmlns:cx2="http://schemas.microsoft.com/office/drawing/2015/10/21/chartex" xmlns:cx3="http://schemas.microsoft.com/office/drawing/2016/5/9/chartex" xmlns:cx4="http://schemas.microsoft.com/office/drawing/2016/5/10/chartex" xmlns:cx5="http://schemas.microsoft.com/office/drawing/2016/5/11/chartex" xmlns:cx6="http://schemas.microsoft.com/office/drawing/2016/5/12/chartex" xmlns:cx7="http://schemas.microsoft.com/office/drawing/2016/5/13/chartex" xmlns:cx8="http://schemas.microsoft.com/office/drawing/2016/5/14/chartex" xmlns:mc="http://schemas.openxmlformats.org/markup-compatibility/2006" xmlns:aink="http://schemas.microsoft.com/office/drawing/2016/ink" xmlns:am3d="http://schemas.microsoft.com/office/drawing/2017/model3d" xmlns:o="urn:schemas-microsoft-com:office:office" xmlns:r="http://schemas.openxmlformats.org/officeDocument/2006/relationships" xmlns:m="http://schemas.openxmlformats.org/officeDocument/2006/math" xmlns:v="urn:schemas-microsoft-com:vml" xmlns:wp14="http://schemas.microsoft.com/office/word/2010/wordprocessingDrawing" xmlns:wp="http://schemas.openxmlformats.org/drawingml/2006/wordprocessingDrawing" xmlns:w10="urn:schemas-microsoft-com:office:word" xmlns:w="http://schemas.openxmlformats.org/wordprocessingml/2006/main" xmlns:w14="http://schemas.microsoft.com/office/word/2010/wordml" xmlns:w15="http://schemas.microsoft.com/office/word/2012/wordml" xmlns:w16cid="http://schemas.microsoft.com/office/word/2016/wordml/cid" xmlns:w16se="http://schemas.microsoft.com/office/word/2015/wordml/symex" xmlns:wpg="http://schemas.microsoft.com/office/word/2010/wordprocessingGroup" xmlns:wpi="http://schemas.microsoft.com/office/word/2010/wordprocessingInk" xmlns:wne="http://schemas.microsoft.com/office/word/2006/wordml" xmlns:wps="http://schemas.microsoft.com/office/word/2010/wordprocessingShape" mc:Ignorable="w14 w15 w16se w16cid wp14">
   <w:abstractNum w:abstractNumId="0" w15:restartNumberingAfterBreak="0">
     <w:nsid w:val="0BD062A8"/>
     <w:multiLevelType w:val="hybridMultilevel"/>
@@ -3482,7 +3516,7 @@
 </file>
 
 <file path=word/styles.xml><?xml version="1.0" encoding="utf-8"?>
-<w:styles xmlns:mc="http://schemas.openxmlformats.org/markup-compatibility/2006" xmlns:r="http://schemas.openxmlformats.org/officeDocument/2006/relationships" xmlns:w="http://schemas.openxmlformats.org/wordprocessingml/2006/main" xmlns:w14="http://schemas.microsoft.com/office/word/2010/wordml" xmlns:w15="http://schemas.microsoft.com/office/word/2012/wordml" xmlns:w16cex="http://schemas.microsoft.com/office/word/2018/wordml/cex" xmlns:w16cid="http://schemas.microsoft.com/office/word/2016/wordml/cid" xmlns:w16="http://schemas.microsoft.com/office/word/2018/wordml" xmlns:w16se="http://schemas.microsoft.com/office/word/2015/wordml/symex" mc:Ignorable="w14 w15 w16se w16cid w16 w16cex">
+<w:styles xmlns:mc="http://schemas.openxmlformats.org/markup-compatibility/2006" xmlns:r="http://schemas.openxmlformats.org/officeDocument/2006/relationships" xmlns:w="http://schemas.openxmlformats.org/wordprocessingml/2006/main" xmlns:w14="http://schemas.microsoft.com/office/word/2010/wordml" xmlns:w15="http://schemas.microsoft.com/office/word/2012/wordml" xmlns:w16cid="http://schemas.microsoft.com/office/word/2016/wordml/cid" xmlns:w16se="http://schemas.microsoft.com/office/word/2015/wordml/symex" mc:Ignorable="w14 w15 w16se w16cid">
   <w:docDefaults>
     <w:rPrDefault>
       <w:rPr>
@@ -3498,7 +3532,7 @@
       </w:pPr>
     </w:pPrDefault>
   </w:docDefaults>
-  <w:latentStyles w:defLockedState="0" w:defUIPriority="99" w:defSemiHidden="0" w:defUnhideWhenUsed="0" w:defQFormat="0" w:count="376">
+  <w:latentStyles w:defLockedState="0" w:defUIPriority="99" w:defSemiHidden="0" w:defUnhideWhenUsed="0" w:defQFormat="0" w:count="375">
     <w:lsdException w:name="Normal" w:uiPriority="0" w:qFormat="1"/>
     <w:lsdException w:name="heading 1" w:uiPriority="9" w:qFormat="1"/>
     <w:lsdException w:name="heading 2" w:semiHidden="1" w:uiPriority="9" w:unhideWhenUsed="1" w:qFormat="1"/>
@@ -3874,19 +3908,18 @@
     <w:lsdException w:name="Smart Hyperlink" w:semiHidden="1" w:unhideWhenUsed="1"/>
     <w:lsdException w:name="Hashtag" w:semiHidden="1" w:unhideWhenUsed="1"/>
     <w:lsdException w:name="Unresolved Mention" w:semiHidden="1" w:unhideWhenUsed="1"/>
-    <w:lsdException w:name="Smart Link" w:semiHidden="1" w:unhideWhenUsed="1"/>
   </w:latentStyles>
-  <w:style w:type="paragraph" w:default="1" w:styleId="Standard">
+  <w:style w:type="paragraph" w:default="1" w:styleId="Normal">
     <w:name w:val="Normal"/>
     <w:qFormat/>
   </w:style>
-  <w:style w:type="character" w:default="1" w:styleId="Absatz-Standardschriftart">
+  <w:style w:type="character" w:default="1" w:styleId="DefaultParagraphFont">
     <w:name w:val="Default Paragraph Font"/>
     <w:uiPriority w:val="1"/>
     <w:semiHidden/>
     <w:unhideWhenUsed/>
   </w:style>
-  <w:style w:type="table" w:default="1" w:styleId="NormaleTabelle">
+  <w:style w:type="table" w:default="1" w:styleId="TableNormal">
     <w:name w:val="Normal Table"/>
     <w:uiPriority w:val="99"/>
     <w:semiHidden/>
@@ -3901,13 +3934,13 @@
       </w:tblCellMar>
     </w:tblPr>
   </w:style>
-  <w:style w:type="numbering" w:default="1" w:styleId="KeineListe">
+  <w:style w:type="numbering" w:default="1" w:styleId="NoList">
     <w:name w:val="No List"/>
     <w:uiPriority w:val="99"/>
     <w:semiHidden/>
     <w:unhideWhenUsed/>
   </w:style>
-  <w:style w:type="paragraph" w:styleId="KeinLeerraum">
+  <w:style w:type="paragraph" w:styleId="NoSpacing">
     <w:name w:val="No Spacing"/>
     <w:uiPriority w:val="1"/>
     <w:qFormat/>
@@ -3918,7 +3951,7 @@
   </w:style>
   <w:style w:type="character" w:styleId="Hyperlink">
     <w:name w:val="Hyperlink"/>
-    <w:basedOn w:val="Absatz-Standardschriftart"/>
+    <w:basedOn w:val="DefaultParagraphFont"/>
     <w:uiPriority w:val="99"/>
     <w:unhideWhenUsed/>
     <w:rsid w:val="00A740EA"/>
@@ -3927,9 +3960,9 @@
       <w:u w:val="single"/>
     </w:rPr>
   </w:style>
-  <w:style w:type="paragraph" w:styleId="Listenabsatz">
+  <w:style w:type="paragraph" w:styleId="ListParagraph">
     <w:name w:val="List Paragraph"/>
-    <w:basedOn w:val="Standard"/>
+    <w:basedOn w:val="Normal"/>
     <w:uiPriority w:val="34"/>
     <w:qFormat/>
     <w:rsid w:val="00AA7D00"/>
@@ -3938,10 +3971,10 @@
       <w:contextualSpacing/>
     </w:pPr>
   </w:style>
-  <w:style w:type="paragraph" w:styleId="Kopfzeile">
+  <w:style w:type="paragraph" w:styleId="Header">
     <w:name w:val="header"/>
-    <w:basedOn w:val="Standard"/>
-    <w:link w:val="KopfzeileZchn"/>
+    <w:basedOn w:val="Normal"/>
+    <w:link w:val="HeaderChar"/>
     <w:uiPriority w:val="99"/>
     <w:unhideWhenUsed/>
     <w:rsid w:val="009D5137"/>
@@ -3953,17 +3986,17 @@
       <w:spacing w:after="0" w:line="240" w:lineRule="auto"/>
     </w:pPr>
   </w:style>
-  <w:style w:type="character" w:customStyle="1" w:styleId="KopfzeileZchn">
-    <w:name w:val="Kopfzeile Zchn"/>
-    <w:basedOn w:val="Absatz-Standardschriftart"/>
-    <w:link w:val="Kopfzeile"/>
+  <w:style w:type="character" w:customStyle="1" w:styleId="HeaderChar">
+    <w:name w:val="Header Char"/>
+    <w:basedOn w:val="DefaultParagraphFont"/>
+    <w:link w:val="Header"/>
     <w:uiPriority w:val="99"/>
     <w:rsid w:val="009D5137"/>
   </w:style>
-  <w:style w:type="paragraph" w:styleId="Fuzeile">
+  <w:style w:type="paragraph" w:styleId="Footer">
     <w:name w:val="footer"/>
-    <w:basedOn w:val="Standard"/>
-    <w:link w:val="FuzeileZchn"/>
+    <w:basedOn w:val="Normal"/>
+    <w:link w:val="FooterChar"/>
     <w:uiPriority w:val="99"/>
     <w:unhideWhenUsed/>
     <w:rsid w:val="009D5137"/>
@@ -3975,10 +4008,10 @@
       <w:spacing w:after="0" w:line="240" w:lineRule="auto"/>
     </w:pPr>
   </w:style>
-  <w:style w:type="character" w:customStyle="1" w:styleId="FuzeileZchn">
-    <w:name w:val="Fußzeile Zchn"/>
-    <w:basedOn w:val="Absatz-Standardschriftart"/>
-    <w:link w:val="Fuzeile"/>
+  <w:style w:type="character" w:customStyle="1" w:styleId="FooterChar">
+    <w:name w:val="Footer Char"/>
+    <w:basedOn w:val="DefaultParagraphFont"/>
+    <w:link w:val="Footer"/>
     <w:uiPriority w:val="99"/>
     <w:rsid w:val="009D5137"/>
   </w:style>
@@ -4275,7 +4308,7 @@
 </file>
 
 <file path=customXml/itemProps1.xml><?xml version="1.0" encoding="utf-8"?>
-<ds:datastoreItem xmlns:ds="http://schemas.openxmlformats.org/officeDocument/2006/customXml" ds:itemID="{842E7C59-0363-4C39-A9AB-B1EC9B6764D6}">
+<ds:datastoreItem xmlns:ds="http://schemas.openxmlformats.org/officeDocument/2006/customXml" ds:itemID="{58FD856B-CA7B-4C27-BE39-D190E6B40AB6}">
   <ds:schemaRefs>
     <ds:schemaRef ds:uri="http://schemas.openxmlformats.org/officeDocument/2006/bibliography"/>
   </ds:schemaRefs>

</xml_diff>

<commit_message>
#8660 - add arrival date as mandatory field to import guide (#8803)
</commit_message>
<xml_diff>
--- a/sormas-ui/src/main/resources/SORMAS_Travel_Entry_Import_Guide.docx
+++ b/sormas-ui/src/main/resources/SORMAS_Travel_Entry_Import_Guide.docx
@@ -1,10 +1,10 @@
 
 <file path=word/document.xml><?xml version="1.0" encoding="utf-8"?>
-<w:document xmlns:wpc="http://schemas.microsoft.com/office/word/2010/wordprocessingCanvas" xmlns:cx="http://schemas.microsoft.com/office/drawing/2014/chartex" xmlns:cx1="http://schemas.microsoft.com/office/drawing/2015/9/8/chartex" xmlns:cx2="http://schemas.microsoft.com/office/drawing/2015/10/21/chartex" xmlns:cx3="http://schemas.microsoft.com/office/drawing/2016/5/9/chartex" xmlns:cx4="http://schemas.microsoft.com/office/drawing/2016/5/10/chartex" xmlns:cx5="http://schemas.microsoft.com/office/drawing/2016/5/11/chartex" xmlns:cx6="http://schemas.microsoft.com/office/drawing/2016/5/12/chartex" xmlns:cx7="http://schemas.microsoft.com/office/drawing/2016/5/13/chartex" xmlns:cx8="http://schemas.microsoft.com/office/drawing/2016/5/14/chartex" xmlns:mc="http://schemas.openxmlformats.org/markup-compatibility/2006" xmlns:aink="http://schemas.microsoft.com/office/drawing/2016/ink" xmlns:am3d="http://schemas.microsoft.com/office/drawing/2017/model3d" xmlns:o="urn:schemas-microsoft-com:office:office" xmlns:r="http://schemas.openxmlformats.org/officeDocument/2006/relationships" xmlns:m="http://schemas.openxmlformats.org/officeDocument/2006/math" xmlns:v="urn:schemas-microsoft-com:vml" xmlns:wp14="http://schemas.microsoft.com/office/word/2010/wordprocessingDrawing" xmlns:wp="http://schemas.openxmlformats.org/drawingml/2006/wordprocessingDrawing" xmlns:w10="urn:schemas-microsoft-com:office:word" xmlns:w="http://schemas.openxmlformats.org/wordprocessingml/2006/main" xmlns:w14="http://schemas.microsoft.com/office/word/2010/wordml" xmlns:w15="http://schemas.microsoft.com/office/word/2012/wordml" xmlns:w16cex="http://schemas.microsoft.com/office/word/2018/wordml/cex" xmlns:w16cid="http://schemas.microsoft.com/office/word/2016/wordml/cid" xmlns:w16="http://schemas.microsoft.com/office/word/2018/wordml" xmlns:w16se="http://schemas.microsoft.com/office/word/2015/wordml/symex" xmlns:wpg="http://schemas.microsoft.com/office/word/2010/wordprocessingGroup" xmlns:wpi="http://schemas.microsoft.com/office/word/2010/wordprocessingInk" xmlns:wne="http://schemas.microsoft.com/office/word/2006/wordml" xmlns:wps="http://schemas.microsoft.com/office/word/2010/wordprocessingShape" mc:Ignorable="w14 w15 w16se w16cid w16 w16cex wp14">
+<w:document xmlns:wpc="http://schemas.microsoft.com/office/word/2010/wordprocessingCanvas" xmlns:cx="http://schemas.microsoft.com/office/drawing/2014/chartex" xmlns:cx1="http://schemas.microsoft.com/office/drawing/2015/9/8/chartex" xmlns:cx2="http://schemas.microsoft.com/office/drawing/2015/10/21/chartex" xmlns:cx3="http://schemas.microsoft.com/office/drawing/2016/5/9/chartex" xmlns:cx4="http://schemas.microsoft.com/office/drawing/2016/5/10/chartex" xmlns:cx5="http://schemas.microsoft.com/office/drawing/2016/5/11/chartex" xmlns:cx6="http://schemas.microsoft.com/office/drawing/2016/5/12/chartex" xmlns:cx7="http://schemas.microsoft.com/office/drawing/2016/5/13/chartex" xmlns:cx8="http://schemas.microsoft.com/office/drawing/2016/5/14/chartex" xmlns:mc="http://schemas.openxmlformats.org/markup-compatibility/2006" xmlns:aink="http://schemas.microsoft.com/office/drawing/2016/ink" xmlns:am3d="http://schemas.microsoft.com/office/drawing/2017/model3d" xmlns:o="urn:schemas-microsoft-com:office:office" xmlns:r="http://schemas.openxmlformats.org/officeDocument/2006/relationships" xmlns:m="http://schemas.openxmlformats.org/officeDocument/2006/math" xmlns:v="urn:schemas-microsoft-com:vml" xmlns:wp14="http://schemas.microsoft.com/office/word/2010/wordprocessingDrawing" xmlns:wp="http://schemas.openxmlformats.org/drawingml/2006/wordprocessingDrawing" xmlns:w10="urn:schemas-microsoft-com:office:word" xmlns:w="http://schemas.openxmlformats.org/wordprocessingml/2006/main" xmlns:w14="http://schemas.microsoft.com/office/word/2010/wordml" xmlns:w15="http://schemas.microsoft.com/office/word/2012/wordml" xmlns:w16cid="http://schemas.microsoft.com/office/word/2016/wordml/cid" xmlns:w16se="http://schemas.microsoft.com/office/word/2015/wordml/symex" xmlns:wpg="http://schemas.microsoft.com/office/word/2010/wordprocessingGroup" xmlns:wpi="http://schemas.microsoft.com/office/word/2010/wordprocessingInk" xmlns:wne="http://schemas.microsoft.com/office/word/2006/wordml" xmlns:wps="http://schemas.microsoft.com/office/word/2010/wordprocessingShape" mc:Ignorable="w14 w15 w16se w16cid wp14">
   <w:body>
     <w:p>
       <w:pPr>
-        <w:pStyle w:val="KeinLeerraum"/>
+        <w:pStyle w:val="NoSpacing"/>
         <w:jc w:val="center"/>
         <w:rPr>
           <w:b/>
@@ -47,7 +47,7 @@
     </w:p>
     <w:p>
       <w:pPr>
-        <w:pStyle w:val="KeinLeerraum"/>
+        <w:pStyle w:val="NoSpacing"/>
         <w:jc w:val="center"/>
         <w:rPr>
           <w:color w:val="548DD4" w:themeColor="text2" w:themeTint="99"/>
@@ -90,15 +90,15 @@
     </w:p>
     <w:p>
       <w:pPr>
-        <w:pStyle w:val="KeinLeerraum"/>
-        <w:rPr>
-          <w:lang w:val="en-US"/>
-        </w:rPr>
-      </w:pPr>
-    </w:p>
-    <w:p>
-      <w:pPr>
-        <w:pStyle w:val="KeinLeerraum"/>
+        <w:pStyle w:val="NoSpacing"/>
+        <w:rPr>
+          <w:lang w:val="en-US"/>
+        </w:rPr>
+      </w:pPr>
+    </w:p>
+    <w:p>
+      <w:pPr>
+        <w:pStyle w:val="NoSpacing"/>
         <w:shd w:val="clear" w:color="auto" w:fill="C6D9F1" w:themeFill="text2" w:themeFillTint="33"/>
         <w:jc w:val="center"/>
         <w:rPr>
@@ -129,7 +129,7 @@
     </w:p>
     <w:p>
       <w:pPr>
-        <w:pStyle w:val="KeinLeerraum"/>
+        <w:pStyle w:val="NoSpacing"/>
         <w:rPr>
           <w:color w:val="548DD4" w:themeColor="text2" w:themeTint="99"/>
           <w:sz w:val="28"/>
@@ -215,11 +215,19 @@
         </w:rPr>
         <w:t xml:space="preserve">SORMAS can read .csv files exported from DEA. At this point, all information about the travel entry is collected and stored as JSON in a single database column. However, travel entries in SORMAS support a number of additional fields, some of which are mandatory, that can or need to be added to the .csv file. For these columns, </w:t>
       </w:r>
-      <w:r>
-        <w:rPr>
-          <w:lang w:val="en-US"/>
-        </w:rPr>
-        <w:t xml:space="preserve">It is necessary </w:t>
+      <w:proofErr w:type="gramStart"/>
+      <w:r>
+        <w:rPr>
+          <w:lang w:val="en-US"/>
+        </w:rPr>
+        <w:t>It</w:t>
+      </w:r>
+      <w:proofErr w:type="gramEnd"/>
+      <w:r>
+        <w:rPr>
+          <w:lang w:val="en-US"/>
+        </w:rPr>
+        <w:t xml:space="preserve"> is necessary </w:t>
       </w:r>
       <w:r>
         <w:rPr>
@@ -320,7 +328,7 @@
     </w:p>
     <w:p>
       <w:pPr>
-        <w:pStyle w:val="Listenabsatz"/>
+        <w:pStyle w:val="ListParagraph"/>
         <w:numPr>
           <w:ilvl w:val="0"/>
           <w:numId w:val="9"/>
@@ -340,7 +348,7 @@
     </w:p>
     <w:p>
       <w:pPr>
-        <w:pStyle w:val="Listenabsatz"/>
+        <w:pStyle w:val="ListParagraph"/>
         <w:numPr>
           <w:ilvl w:val="0"/>
           <w:numId w:val="9"/>
@@ -360,7 +368,7 @@
     </w:p>
     <w:p>
       <w:pPr>
-        <w:pStyle w:val="Listenabsatz"/>
+        <w:pStyle w:val="ListParagraph"/>
         <w:numPr>
           <w:ilvl w:val="0"/>
           <w:numId w:val="9"/>
@@ -380,7 +388,7 @@
     </w:p>
     <w:p>
       <w:pPr>
-        <w:pStyle w:val="Listenabsatz"/>
+        <w:pStyle w:val="ListParagraph"/>
         <w:numPr>
           <w:ilvl w:val="0"/>
           <w:numId w:val="9"/>
@@ -398,7 +406,7 @@
     </w:p>
     <w:p>
       <w:pPr>
-        <w:pStyle w:val="Listenabsatz"/>
+        <w:pStyle w:val="ListParagraph"/>
         <w:numPr>
           <w:ilvl w:val="0"/>
           <w:numId w:val="9"/>
@@ -418,6 +426,26 @@
     </w:p>
     <w:p>
       <w:pPr>
+        <w:pStyle w:val="ListParagraph"/>
+        <w:numPr>
+          <w:ilvl w:val="0"/>
+          <w:numId w:val="9"/>
+        </w:numPr>
+        <w:rPr>
+          <w:lang w:val="en-US"/>
+        </w:rPr>
+      </w:pPr>
+      <w:r>
+        <w:rPr>
+          <w:lang w:val="en-US"/>
+        </w:rPr>
+        <w:t>dateOfArrival</w:t>
+      </w:r>
+      <w:bookmarkStart w:id="0" w:name="_GoBack"/>
+      <w:bookmarkEnd w:id="0"/>
+    </w:p>
+    <w:p>
+      <w:pPr>
         <w:rPr>
           <w:lang w:val="en-US"/>
         </w:rPr>
@@ -431,7 +459,7 @@
     </w:p>
     <w:p>
       <w:pPr>
-        <w:pStyle w:val="Listenabsatz"/>
+        <w:pStyle w:val="ListParagraph"/>
         <w:numPr>
           <w:ilvl w:val="0"/>
           <w:numId w:val="11"/>
@@ -457,7 +485,7 @@
     </w:p>
     <w:p>
       <w:pPr>
-        <w:pStyle w:val="Listenabsatz"/>
+        <w:pStyle w:val="ListParagraph"/>
         <w:numPr>
           <w:ilvl w:val="0"/>
           <w:numId w:val="11"/>
@@ -483,7 +511,7 @@
     </w:p>
     <w:p>
       <w:pPr>
-        <w:pStyle w:val="Listenabsatz"/>
+        <w:pStyle w:val="ListParagraph"/>
         <w:numPr>
           <w:ilvl w:val="0"/>
           <w:numId w:val="11"/>
@@ -509,7 +537,7 @@
     </w:p>
     <w:p>
       <w:pPr>
-        <w:pStyle w:val="Listenabsatz"/>
+        <w:pStyle w:val="ListParagraph"/>
         <w:numPr>
           <w:ilvl w:val="0"/>
           <w:numId w:val="11"/>
@@ -527,7 +555,7 @@
     </w:p>
     <w:p>
       <w:pPr>
-        <w:pStyle w:val="Listenabsatz"/>
+        <w:pStyle w:val="ListParagraph"/>
         <w:numPr>
           <w:ilvl w:val="0"/>
           <w:numId w:val="11"/>
@@ -561,19 +589,19 @@
         <w:rPr>
           <w:lang w:val="en-US"/>
         </w:rPr>
-        <w:t xml:space="preserve">Please note that SORMAS automatically tries to map certain column names to person fields in order to create a person that is associated with the travel entry. At the time of writing, the following captions are interpreted like this. Changing these captions will lead to the information being </w:t>
+        <w:t xml:space="preserve">Please note that SORMAS automatically tries to map certain column names to person fields in order to create a person that is associated with the travel entry. At the time of writing, the following </w:t>
       </w:r>
       <w:r>
         <w:rPr>
           <w:lang w:val="en-US"/>
         </w:rPr>
         <w:lastRenderedPageBreak/>
-        <w:t>imported into the general travel entry information instead, and changing the captions for first and last name will lead to the import failing.</w:t>
-      </w:r>
-    </w:p>
-    <w:p>
-      <w:pPr>
-        <w:pStyle w:val="Listenabsatz"/>
+        <w:t>captions are interpreted like this. Changing these captions will lead to the information being imported into the general travel entry information instead, and changing the captions for first and last name will lead to the import failing.</w:t>
+      </w:r>
+    </w:p>
+    <w:p>
+      <w:pPr>
+        <w:pStyle w:val="ListParagraph"/>
         <w:numPr>
           <w:ilvl w:val="0"/>
           <w:numId w:val="10"/>
@@ -593,7 +621,7 @@
     </w:p>
     <w:p>
       <w:pPr>
-        <w:pStyle w:val="Listenabsatz"/>
+        <w:pStyle w:val="ListParagraph"/>
         <w:numPr>
           <w:ilvl w:val="0"/>
           <w:numId w:val="10"/>
@@ -613,7 +641,7 @@
     </w:p>
     <w:p>
       <w:pPr>
-        <w:pStyle w:val="Listenabsatz"/>
+        <w:pStyle w:val="ListParagraph"/>
         <w:numPr>
           <w:ilvl w:val="0"/>
           <w:numId w:val="10"/>
@@ -633,7 +661,7 @@
     </w:p>
     <w:p>
       <w:pPr>
-        <w:pStyle w:val="Listenabsatz"/>
+        <w:pStyle w:val="ListParagraph"/>
         <w:numPr>
           <w:ilvl w:val="0"/>
           <w:numId w:val="10"/>
@@ -653,7 +681,7 @@
     </w:p>
     <w:p>
       <w:pPr>
-        <w:pStyle w:val="Listenabsatz"/>
+        <w:pStyle w:val="ListParagraph"/>
         <w:numPr>
           <w:ilvl w:val="0"/>
           <w:numId w:val="10"/>
@@ -679,7 +707,7 @@
     </w:p>
     <w:p>
       <w:pPr>
-        <w:pStyle w:val="Listenabsatz"/>
+        <w:pStyle w:val="ListParagraph"/>
         <w:numPr>
           <w:ilvl w:val="0"/>
           <w:numId w:val="10"/>
@@ -705,7 +733,7 @@
     </w:p>
     <w:p>
       <w:pPr>
-        <w:pStyle w:val="Listenabsatz"/>
+        <w:pStyle w:val="ListParagraph"/>
         <w:numPr>
           <w:ilvl w:val="0"/>
           <w:numId w:val="10"/>
@@ -738,7 +766,7 @@
     </w:p>
     <w:p>
       <w:pPr>
-        <w:pStyle w:val="KeinLeerraum"/>
+        <w:pStyle w:val="NoSpacing"/>
         <w:shd w:val="clear" w:color="auto" w:fill="C6D9F1" w:themeFill="text2" w:themeFillTint="33"/>
         <w:jc w:val="center"/>
         <w:rPr>
@@ -769,7 +797,7 @@
     </w:p>
     <w:p>
       <w:pPr>
-        <w:pStyle w:val="KeinLeerraum"/>
+        <w:pStyle w:val="NoSpacing"/>
         <w:rPr>
           <w:color w:val="548DD4" w:themeColor="text2" w:themeTint="99"/>
           <w:sz w:val="28"/>
@@ -943,7 +971,7 @@
     </w:p>
     <w:p>
       <w:pPr>
-        <w:pStyle w:val="Listenabsatz"/>
+        <w:pStyle w:val="ListParagraph"/>
         <w:numPr>
           <w:ilvl w:val="0"/>
           <w:numId w:val="3"/>
@@ -984,7 +1012,7 @@
     </w:p>
     <w:p>
       <w:pPr>
-        <w:pStyle w:val="Listenabsatz"/>
+        <w:pStyle w:val="ListParagraph"/>
         <w:numPr>
           <w:ilvl w:val="0"/>
           <w:numId w:val="3"/>
@@ -1043,7 +1071,7 @@
     </w:p>
     <w:p>
       <w:pPr>
-        <w:pStyle w:val="Listenabsatz"/>
+        <w:pStyle w:val="ListParagraph"/>
         <w:numPr>
           <w:ilvl w:val="0"/>
           <w:numId w:val="3"/>
@@ -1174,15 +1202,15 @@
     </w:p>
     <w:p>
       <w:pPr>
-        <w:pStyle w:val="KeinLeerraum"/>
-        <w:rPr>
-          <w:lang w:val="en-US"/>
-        </w:rPr>
-      </w:pPr>
-    </w:p>
-    <w:p>
-      <w:pPr>
-        <w:pStyle w:val="KeinLeerraum"/>
+        <w:pStyle w:val="NoSpacing"/>
+        <w:rPr>
+          <w:lang w:val="en-US"/>
+        </w:rPr>
+      </w:pPr>
+    </w:p>
+    <w:p>
+      <w:pPr>
+        <w:pStyle w:val="NoSpacing"/>
         <w:shd w:val="clear" w:color="auto" w:fill="C6D9F1" w:themeFill="text2" w:themeFillTint="33"/>
         <w:jc w:val="center"/>
         <w:rPr>
@@ -1222,7 +1250,7 @@
     </w:p>
     <w:p>
       <w:pPr>
-        <w:pStyle w:val="KeinLeerraum"/>
+        <w:pStyle w:val="NoSpacing"/>
         <w:rPr>
           <w:sz w:val="28"/>
           <w:lang w:val="en-US"/>
@@ -1305,7 +1333,14 @@
         <w:rPr>
           <w:lang w:val="en-US"/>
         </w:rPr>
-        <w:t xml:space="preserve">. If this happens, a dialog will open and present you with several options to solve this issue. Whether or not </w:t>
+        <w:t xml:space="preserve">. If this happens, a dialog will open and present you with </w:t>
+      </w:r>
+      <w:r>
+        <w:rPr>
+          <w:lang w:val="en-US"/>
+        </w:rPr>
+        <w:lastRenderedPageBreak/>
+        <w:t xml:space="preserve">several options to solve this issue. Whether or not </w:t>
       </w:r>
       <w:r>
         <w:rPr>
@@ -1337,7 +1372,6 @@
         <w:rPr>
           <w:lang w:val="en-US"/>
         </w:rPr>
-        <w:lastRenderedPageBreak/>
         <w:t xml:space="preserve">On top of the dialog, you will see the most important information about the </w:t>
       </w:r>
       <w:r>
@@ -1446,7 +1480,7 @@
     </w:p>
     <w:p>
       <w:pPr>
-        <w:pStyle w:val="Listenabsatz"/>
+        <w:pStyle w:val="ListParagraph"/>
         <w:numPr>
           <w:ilvl w:val="0"/>
           <w:numId w:val="5"/>
@@ -1583,7 +1617,7 @@
     </w:p>
     <w:p>
       <w:pPr>
-        <w:pStyle w:val="Listenabsatz"/>
+        <w:pStyle w:val="ListParagraph"/>
         <w:numPr>
           <w:ilvl w:val="0"/>
           <w:numId w:val="5"/>
@@ -1671,7 +1705,7 @@
     </w:p>
     <w:p>
       <w:pPr>
-        <w:pStyle w:val="Listenabsatz"/>
+        <w:pStyle w:val="ListParagraph"/>
         <w:numPr>
           <w:ilvl w:val="0"/>
           <w:numId w:val="5"/>
@@ -1722,7 +1756,7 @@
     </w:p>
     <w:p>
       <w:pPr>
-        <w:pStyle w:val="Listenabsatz"/>
+        <w:pStyle w:val="ListParagraph"/>
         <w:numPr>
           <w:ilvl w:val="0"/>
           <w:numId w:val="5"/>
@@ -1798,15 +1832,15 @@
     </w:p>
     <w:p>
       <w:pPr>
-        <w:pStyle w:val="KeinLeerraum"/>
-        <w:rPr>
-          <w:lang w:val="en-US"/>
-        </w:rPr>
-      </w:pPr>
-    </w:p>
-    <w:p>
-      <w:pPr>
-        <w:pStyle w:val="KeinLeerraum"/>
+        <w:pStyle w:val="NoSpacing"/>
+        <w:rPr>
+          <w:lang w:val="en-US"/>
+        </w:rPr>
+      </w:pPr>
+    </w:p>
+    <w:p>
+      <w:pPr>
+        <w:pStyle w:val="NoSpacing"/>
         <w:shd w:val="clear" w:color="auto" w:fill="C6D9F1" w:themeFill="text2" w:themeFillTint="33"/>
         <w:jc w:val="center"/>
         <w:rPr>
@@ -1846,7 +1880,7 @@
     </w:p>
     <w:p>
       <w:pPr>
-        <w:pStyle w:val="KeinLeerraum"/>
+        <w:pStyle w:val="NoSpacing"/>
         <w:rPr>
           <w:color w:val="548DD4" w:themeColor="text2" w:themeTint="99"/>
           <w:sz w:val="28"/>
@@ -2152,7 +2186,7 @@
 </file>
 
 <file path=word/endnotes.xml><?xml version="1.0" encoding="utf-8"?>
-<w:endnotes xmlns:wpc="http://schemas.microsoft.com/office/word/2010/wordprocessingCanvas" xmlns:cx="http://schemas.microsoft.com/office/drawing/2014/chartex" xmlns:cx1="http://schemas.microsoft.com/office/drawing/2015/9/8/chartex" xmlns:cx2="http://schemas.microsoft.com/office/drawing/2015/10/21/chartex" xmlns:cx3="http://schemas.microsoft.com/office/drawing/2016/5/9/chartex" xmlns:cx4="http://schemas.microsoft.com/office/drawing/2016/5/10/chartex" xmlns:cx5="http://schemas.microsoft.com/office/drawing/2016/5/11/chartex" xmlns:cx6="http://schemas.microsoft.com/office/drawing/2016/5/12/chartex" xmlns:cx7="http://schemas.microsoft.com/office/drawing/2016/5/13/chartex" xmlns:cx8="http://schemas.microsoft.com/office/drawing/2016/5/14/chartex" xmlns:mc="http://schemas.openxmlformats.org/markup-compatibility/2006" xmlns:aink="http://schemas.microsoft.com/office/drawing/2016/ink" xmlns:am3d="http://schemas.microsoft.com/office/drawing/2017/model3d" xmlns:o="urn:schemas-microsoft-com:office:office" xmlns:r="http://schemas.openxmlformats.org/officeDocument/2006/relationships" xmlns:m="http://schemas.openxmlformats.org/officeDocument/2006/math" xmlns:v="urn:schemas-microsoft-com:vml" xmlns:wp14="http://schemas.microsoft.com/office/word/2010/wordprocessingDrawing" xmlns:wp="http://schemas.openxmlformats.org/drawingml/2006/wordprocessingDrawing" xmlns:w10="urn:schemas-microsoft-com:office:word" xmlns:w="http://schemas.openxmlformats.org/wordprocessingml/2006/main" xmlns:w14="http://schemas.microsoft.com/office/word/2010/wordml" xmlns:w15="http://schemas.microsoft.com/office/word/2012/wordml" xmlns:w16cex="http://schemas.microsoft.com/office/word/2018/wordml/cex" xmlns:w16cid="http://schemas.microsoft.com/office/word/2016/wordml/cid" xmlns:w16="http://schemas.microsoft.com/office/word/2018/wordml" xmlns:w16se="http://schemas.microsoft.com/office/word/2015/wordml/symex" xmlns:wpg="http://schemas.microsoft.com/office/word/2010/wordprocessingGroup" xmlns:wpi="http://schemas.microsoft.com/office/word/2010/wordprocessingInk" xmlns:wne="http://schemas.microsoft.com/office/word/2006/wordml" xmlns:wps="http://schemas.microsoft.com/office/word/2010/wordprocessingShape" mc:Ignorable="w14 w15 w16se w16cid w16 w16cex wp14">
+<w:endnotes xmlns:wpc="http://schemas.microsoft.com/office/word/2010/wordprocessingCanvas" xmlns:cx="http://schemas.microsoft.com/office/drawing/2014/chartex" xmlns:cx1="http://schemas.microsoft.com/office/drawing/2015/9/8/chartex" xmlns:cx2="http://schemas.microsoft.com/office/drawing/2015/10/21/chartex" xmlns:cx3="http://schemas.microsoft.com/office/drawing/2016/5/9/chartex" xmlns:cx4="http://schemas.microsoft.com/office/drawing/2016/5/10/chartex" xmlns:cx5="http://schemas.microsoft.com/office/drawing/2016/5/11/chartex" xmlns:cx6="http://schemas.microsoft.com/office/drawing/2016/5/12/chartex" xmlns:cx7="http://schemas.microsoft.com/office/drawing/2016/5/13/chartex" xmlns:cx8="http://schemas.microsoft.com/office/drawing/2016/5/14/chartex" xmlns:mc="http://schemas.openxmlformats.org/markup-compatibility/2006" xmlns:aink="http://schemas.microsoft.com/office/drawing/2016/ink" xmlns:am3d="http://schemas.microsoft.com/office/drawing/2017/model3d" xmlns:o="urn:schemas-microsoft-com:office:office" xmlns:r="http://schemas.openxmlformats.org/officeDocument/2006/relationships" xmlns:m="http://schemas.openxmlformats.org/officeDocument/2006/math" xmlns:v="urn:schemas-microsoft-com:vml" xmlns:wp14="http://schemas.microsoft.com/office/word/2010/wordprocessingDrawing" xmlns:wp="http://schemas.openxmlformats.org/drawingml/2006/wordprocessingDrawing" xmlns:w10="urn:schemas-microsoft-com:office:word" xmlns:w="http://schemas.openxmlformats.org/wordprocessingml/2006/main" xmlns:w14="http://schemas.microsoft.com/office/word/2010/wordml" xmlns:w15="http://schemas.microsoft.com/office/word/2012/wordml" xmlns:w16cid="http://schemas.microsoft.com/office/word/2016/wordml/cid" xmlns:w16se="http://schemas.microsoft.com/office/word/2015/wordml/symex" xmlns:wpg="http://schemas.microsoft.com/office/word/2010/wordprocessingGroup" xmlns:wpi="http://schemas.microsoft.com/office/word/2010/wordprocessingInk" xmlns:wne="http://schemas.microsoft.com/office/word/2006/wordml" xmlns:wps="http://schemas.microsoft.com/office/word/2010/wordprocessingShape" mc:Ignorable="w14 w15 w16se w16cid wp14">
   <w:endnote w:type="separator" w:id="-1">
     <w:p>
       <w:pPr>
@@ -2177,7 +2211,7 @@
 </file>
 
 <file path=word/footnotes.xml><?xml version="1.0" encoding="utf-8"?>
-<w:footnotes xmlns:wpc="http://schemas.microsoft.com/office/word/2010/wordprocessingCanvas" xmlns:cx="http://schemas.microsoft.com/office/drawing/2014/chartex" xmlns:cx1="http://schemas.microsoft.com/office/drawing/2015/9/8/chartex" xmlns:cx2="http://schemas.microsoft.com/office/drawing/2015/10/21/chartex" xmlns:cx3="http://schemas.microsoft.com/office/drawing/2016/5/9/chartex" xmlns:cx4="http://schemas.microsoft.com/office/drawing/2016/5/10/chartex" xmlns:cx5="http://schemas.microsoft.com/office/drawing/2016/5/11/chartex" xmlns:cx6="http://schemas.microsoft.com/office/drawing/2016/5/12/chartex" xmlns:cx7="http://schemas.microsoft.com/office/drawing/2016/5/13/chartex" xmlns:cx8="http://schemas.microsoft.com/office/drawing/2016/5/14/chartex" xmlns:mc="http://schemas.openxmlformats.org/markup-compatibility/2006" xmlns:aink="http://schemas.microsoft.com/office/drawing/2016/ink" xmlns:am3d="http://schemas.microsoft.com/office/drawing/2017/model3d" xmlns:o="urn:schemas-microsoft-com:office:office" xmlns:r="http://schemas.openxmlformats.org/officeDocument/2006/relationships" xmlns:m="http://schemas.openxmlformats.org/officeDocument/2006/math" xmlns:v="urn:schemas-microsoft-com:vml" xmlns:wp14="http://schemas.microsoft.com/office/word/2010/wordprocessingDrawing" xmlns:wp="http://schemas.openxmlformats.org/drawingml/2006/wordprocessingDrawing" xmlns:w10="urn:schemas-microsoft-com:office:word" xmlns:w="http://schemas.openxmlformats.org/wordprocessingml/2006/main" xmlns:w14="http://schemas.microsoft.com/office/word/2010/wordml" xmlns:w15="http://schemas.microsoft.com/office/word/2012/wordml" xmlns:w16cex="http://schemas.microsoft.com/office/word/2018/wordml/cex" xmlns:w16cid="http://schemas.microsoft.com/office/word/2016/wordml/cid" xmlns:w16="http://schemas.microsoft.com/office/word/2018/wordml" xmlns:w16se="http://schemas.microsoft.com/office/word/2015/wordml/symex" xmlns:wpg="http://schemas.microsoft.com/office/word/2010/wordprocessingGroup" xmlns:wpi="http://schemas.microsoft.com/office/word/2010/wordprocessingInk" xmlns:wne="http://schemas.microsoft.com/office/word/2006/wordml" xmlns:wps="http://schemas.microsoft.com/office/word/2010/wordprocessingShape" mc:Ignorable="w14 w15 w16se w16cid w16 w16cex wp14">
+<w:footnotes xmlns:wpc="http://schemas.microsoft.com/office/word/2010/wordprocessingCanvas" xmlns:cx="http://schemas.microsoft.com/office/drawing/2014/chartex" xmlns:cx1="http://schemas.microsoft.com/office/drawing/2015/9/8/chartex" xmlns:cx2="http://schemas.microsoft.com/office/drawing/2015/10/21/chartex" xmlns:cx3="http://schemas.microsoft.com/office/drawing/2016/5/9/chartex" xmlns:cx4="http://schemas.microsoft.com/office/drawing/2016/5/10/chartex" xmlns:cx5="http://schemas.microsoft.com/office/drawing/2016/5/11/chartex" xmlns:cx6="http://schemas.microsoft.com/office/drawing/2016/5/12/chartex" xmlns:cx7="http://schemas.microsoft.com/office/drawing/2016/5/13/chartex" xmlns:cx8="http://schemas.microsoft.com/office/drawing/2016/5/14/chartex" xmlns:mc="http://schemas.openxmlformats.org/markup-compatibility/2006" xmlns:aink="http://schemas.microsoft.com/office/drawing/2016/ink" xmlns:am3d="http://schemas.microsoft.com/office/drawing/2017/model3d" xmlns:o="urn:schemas-microsoft-com:office:office" xmlns:r="http://schemas.openxmlformats.org/officeDocument/2006/relationships" xmlns:m="http://schemas.openxmlformats.org/officeDocument/2006/math" xmlns:v="urn:schemas-microsoft-com:vml" xmlns:wp14="http://schemas.microsoft.com/office/word/2010/wordprocessingDrawing" xmlns:wp="http://schemas.openxmlformats.org/drawingml/2006/wordprocessingDrawing" xmlns:w10="urn:schemas-microsoft-com:office:word" xmlns:w="http://schemas.openxmlformats.org/wordprocessingml/2006/main" xmlns:w14="http://schemas.microsoft.com/office/word/2010/wordml" xmlns:w15="http://schemas.microsoft.com/office/word/2012/wordml" xmlns:w16cid="http://schemas.microsoft.com/office/word/2016/wordml/cid" xmlns:w16se="http://schemas.microsoft.com/office/word/2015/wordml/symex" xmlns:wpg="http://schemas.microsoft.com/office/word/2010/wordprocessingGroup" xmlns:wpi="http://schemas.microsoft.com/office/word/2010/wordprocessingInk" xmlns:wne="http://schemas.microsoft.com/office/word/2006/wordml" xmlns:wps="http://schemas.microsoft.com/office/word/2010/wordprocessingShape" mc:Ignorable="w14 w15 w16se w16cid wp14">
   <w:footnote w:type="separator" w:id="-1">
     <w:p>
       <w:pPr>
@@ -2202,7 +2236,7 @@
 </file>
 
 <file path=word/numbering.xml><?xml version="1.0" encoding="utf-8"?>
-<w:numbering xmlns:wpc="http://schemas.microsoft.com/office/word/2010/wordprocessingCanvas" xmlns:cx="http://schemas.microsoft.com/office/drawing/2014/chartex" xmlns:cx1="http://schemas.microsoft.com/office/drawing/2015/9/8/chartex" xmlns:cx2="http://schemas.microsoft.com/office/drawing/2015/10/21/chartex" xmlns:cx3="http://schemas.microsoft.com/office/drawing/2016/5/9/chartex" xmlns:cx4="http://schemas.microsoft.com/office/drawing/2016/5/10/chartex" xmlns:cx5="http://schemas.microsoft.com/office/drawing/2016/5/11/chartex" xmlns:cx6="http://schemas.microsoft.com/office/drawing/2016/5/12/chartex" xmlns:cx7="http://schemas.microsoft.com/office/drawing/2016/5/13/chartex" xmlns:cx8="http://schemas.microsoft.com/office/drawing/2016/5/14/chartex" xmlns:mc="http://schemas.openxmlformats.org/markup-compatibility/2006" xmlns:aink="http://schemas.microsoft.com/office/drawing/2016/ink" xmlns:am3d="http://schemas.microsoft.com/office/drawing/2017/model3d" xmlns:o="urn:schemas-microsoft-com:office:office" xmlns:r="http://schemas.openxmlformats.org/officeDocument/2006/relationships" xmlns:m="http://schemas.openxmlformats.org/officeDocument/2006/math" xmlns:v="urn:schemas-microsoft-com:vml" xmlns:wp14="http://schemas.microsoft.com/office/word/2010/wordprocessingDrawing" xmlns:wp="http://schemas.openxmlformats.org/drawingml/2006/wordprocessingDrawing" xmlns:w10="urn:schemas-microsoft-com:office:word" xmlns:w="http://schemas.openxmlformats.org/wordprocessingml/2006/main" xmlns:w14="http://schemas.microsoft.com/office/word/2010/wordml" xmlns:w15="http://schemas.microsoft.com/office/word/2012/wordml" xmlns:w16cex="http://schemas.microsoft.com/office/word/2018/wordml/cex" xmlns:w16cid="http://schemas.microsoft.com/office/word/2016/wordml/cid" xmlns:w16="http://schemas.microsoft.com/office/word/2018/wordml" xmlns:w16se="http://schemas.microsoft.com/office/word/2015/wordml/symex" xmlns:wpg="http://schemas.microsoft.com/office/word/2010/wordprocessingGroup" xmlns:wpi="http://schemas.microsoft.com/office/word/2010/wordprocessingInk" xmlns:wne="http://schemas.microsoft.com/office/word/2006/wordml" xmlns:wps="http://schemas.microsoft.com/office/word/2010/wordprocessingShape" mc:Ignorable="w14 w15 w16se w16cid w16 w16cex wp14">
+<w:numbering xmlns:wpc="http://schemas.microsoft.com/office/word/2010/wordprocessingCanvas" xmlns:cx="http://schemas.microsoft.com/office/drawing/2014/chartex" xmlns:cx1="http://schemas.microsoft.com/office/drawing/2015/9/8/chartex" xmlns:cx2="http://schemas.microsoft.com/office/drawing/2015/10/21/chartex" xmlns:cx3="http://schemas.microsoft.com/office/drawing/2016/5/9/chartex" xmlns:cx4="http://schemas.microsoft.com/office/drawing/2016/5/10/chartex" xmlns:cx5="http://schemas.microsoft.com/office/drawing/2016/5/11/chartex" xmlns:cx6="http://schemas.microsoft.com/office/drawing/2016/5/12/chartex" xmlns:cx7="http://schemas.microsoft.com/office/drawing/2016/5/13/chartex" xmlns:cx8="http://schemas.microsoft.com/office/drawing/2016/5/14/chartex" xmlns:mc="http://schemas.openxmlformats.org/markup-compatibility/2006" xmlns:aink="http://schemas.microsoft.com/office/drawing/2016/ink" xmlns:am3d="http://schemas.microsoft.com/office/drawing/2017/model3d" xmlns:o="urn:schemas-microsoft-com:office:office" xmlns:r="http://schemas.openxmlformats.org/officeDocument/2006/relationships" xmlns:m="http://schemas.openxmlformats.org/officeDocument/2006/math" xmlns:v="urn:schemas-microsoft-com:vml" xmlns:wp14="http://schemas.microsoft.com/office/word/2010/wordprocessingDrawing" xmlns:wp="http://schemas.openxmlformats.org/drawingml/2006/wordprocessingDrawing" xmlns:w10="urn:schemas-microsoft-com:office:word" xmlns:w="http://schemas.openxmlformats.org/wordprocessingml/2006/main" xmlns:w14="http://schemas.microsoft.com/office/word/2010/wordml" xmlns:w15="http://schemas.microsoft.com/office/word/2012/wordml" xmlns:w16cid="http://schemas.microsoft.com/office/word/2016/wordml/cid" xmlns:w16se="http://schemas.microsoft.com/office/word/2015/wordml/symex" xmlns:wpg="http://schemas.microsoft.com/office/word/2010/wordprocessingGroup" xmlns:wpi="http://schemas.microsoft.com/office/word/2010/wordprocessingInk" xmlns:wne="http://schemas.microsoft.com/office/word/2006/wordml" xmlns:wps="http://schemas.microsoft.com/office/word/2010/wordprocessingShape" mc:Ignorable="w14 w15 w16se w16cid wp14">
   <w:abstractNum w:abstractNumId="0" w15:restartNumberingAfterBreak="0">
     <w:nsid w:val="0BD062A8"/>
     <w:multiLevelType w:val="hybridMultilevel"/>
@@ -3482,7 +3516,7 @@
 </file>
 
 <file path=word/styles.xml><?xml version="1.0" encoding="utf-8"?>
-<w:styles xmlns:mc="http://schemas.openxmlformats.org/markup-compatibility/2006" xmlns:r="http://schemas.openxmlformats.org/officeDocument/2006/relationships" xmlns:w="http://schemas.openxmlformats.org/wordprocessingml/2006/main" xmlns:w14="http://schemas.microsoft.com/office/word/2010/wordml" xmlns:w15="http://schemas.microsoft.com/office/word/2012/wordml" xmlns:w16cex="http://schemas.microsoft.com/office/word/2018/wordml/cex" xmlns:w16cid="http://schemas.microsoft.com/office/word/2016/wordml/cid" xmlns:w16="http://schemas.microsoft.com/office/word/2018/wordml" xmlns:w16se="http://schemas.microsoft.com/office/word/2015/wordml/symex" mc:Ignorable="w14 w15 w16se w16cid w16 w16cex">
+<w:styles xmlns:mc="http://schemas.openxmlformats.org/markup-compatibility/2006" xmlns:r="http://schemas.openxmlformats.org/officeDocument/2006/relationships" xmlns:w="http://schemas.openxmlformats.org/wordprocessingml/2006/main" xmlns:w14="http://schemas.microsoft.com/office/word/2010/wordml" xmlns:w15="http://schemas.microsoft.com/office/word/2012/wordml" xmlns:w16cid="http://schemas.microsoft.com/office/word/2016/wordml/cid" xmlns:w16se="http://schemas.microsoft.com/office/word/2015/wordml/symex" mc:Ignorable="w14 w15 w16se w16cid">
   <w:docDefaults>
     <w:rPrDefault>
       <w:rPr>
@@ -3498,7 +3532,7 @@
       </w:pPr>
     </w:pPrDefault>
   </w:docDefaults>
-  <w:latentStyles w:defLockedState="0" w:defUIPriority="99" w:defSemiHidden="0" w:defUnhideWhenUsed="0" w:defQFormat="0" w:count="376">
+  <w:latentStyles w:defLockedState="0" w:defUIPriority="99" w:defSemiHidden="0" w:defUnhideWhenUsed="0" w:defQFormat="0" w:count="375">
     <w:lsdException w:name="Normal" w:uiPriority="0" w:qFormat="1"/>
     <w:lsdException w:name="heading 1" w:uiPriority="9" w:qFormat="1"/>
     <w:lsdException w:name="heading 2" w:semiHidden="1" w:uiPriority="9" w:unhideWhenUsed="1" w:qFormat="1"/>
@@ -3874,19 +3908,18 @@
     <w:lsdException w:name="Smart Hyperlink" w:semiHidden="1" w:unhideWhenUsed="1"/>
     <w:lsdException w:name="Hashtag" w:semiHidden="1" w:unhideWhenUsed="1"/>
     <w:lsdException w:name="Unresolved Mention" w:semiHidden="1" w:unhideWhenUsed="1"/>
-    <w:lsdException w:name="Smart Link" w:semiHidden="1" w:unhideWhenUsed="1"/>
   </w:latentStyles>
-  <w:style w:type="paragraph" w:default="1" w:styleId="Standard">
+  <w:style w:type="paragraph" w:default="1" w:styleId="Normal">
     <w:name w:val="Normal"/>
     <w:qFormat/>
   </w:style>
-  <w:style w:type="character" w:default="1" w:styleId="Absatz-Standardschriftart">
+  <w:style w:type="character" w:default="1" w:styleId="DefaultParagraphFont">
     <w:name w:val="Default Paragraph Font"/>
     <w:uiPriority w:val="1"/>
     <w:semiHidden/>
     <w:unhideWhenUsed/>
   </w:style>
-  <w:style w:type="table" w:default="1" w:styleId="NormaleTabelle">
+  <w:style w:type="table" w:default="1" w:styleId="TableNormal">
     <w:name w:val="Normal Table"/>
     <w:uiPriority w:val="99"/>
     <w:semiHidden/>
@@ -3901,13 +3934,13 @@
       </w:tblCellMar>
     </w:tblPr>
   </w:style>
-  <w:style w:type="numbering" w:default="1" w:styleId="KeineListe">
+  <w:style w:type="numbering" w:default="1" w:styleId="NoList">
     <w:name w:val="No List"/>
     <w:uiPriority w:val="99"/>
     <w:semiHidden/>
     <w:unhideWhenUsed/>
   </w:style>
-  <w:style w:type="paragraph" w:styleId="KeinLeerraum">
+  <w:style w:type="paragraph" w:styleId="NoSpacing">
     <w:name w:val="No Spacing"/>
     <w:uiPriority w:val="1"/>
     <w:qFormat/>
@@ -3918,7 +3951,7 @@
   </w:style>
   <w:style w:type="character" w:styleId="Hyperlink">
     <w:name w:val="Hyperlink"/>
-    <w:basedOn w:val="Absatz-Standardschriftart"/>
+    <w:basedOn w:val="DefaultParagraphFont"/>
     <w:uiPriority w:val="99"/>
     <w:unhideWhenUsed/>
     <w:rsid w:val="00A740EA"/>
@@ -3927,9 +3960,9 @@
       <w:u w:val="single"/>
     </w:rPr>
   </w:style>
-  <w:style w:type="paragraph" w:styleId="Listenabsatz">
+  <w:style w:type="paragraph" w:styleId="ListParagraph">
     <w:name w:val="List Paragraph"/>
-    <w:basedOn w:val="Standard"/>
+    <w:basedOn w:val="Normal"/>
     <w:uiPriority w:val="34"/>
     <w:qFormat/>
     <w:rsid w:val="00AA7D00"/>
@@ -3938,10 +3971,10 @@
       <w:contextualSpacing/>
     </w:pPr>
   </w:style>
-  <w:style w:type="paragraph" w:styleId="Kopfzeile">
+  <w:style w:type="paragraph" w:styleId="Header">
     <w:name w:val="header"/>
-    <w:basedOn w:val="Standard"/>
-    <w:link w:val="KopfzeileZchn"/>
+    <w:basedOn w:val="Normal"/>
+    <w:link w:val="HeaderChar"/>
     <w:uiPriority w:val="99"/>
     <w:unhideWhenUsed/>
     <w:rsid w:val="009D5137"/>
@@ -3953,17 +3986,17 @@
       <w:spacing w:after="0" w:line="240" w:lineRule="auto"/>
     </w:pPr>
   </w:style>
-  <w:style w:type="character" w:customStyle="1" w:styleId="KopfzeileZchn">
-    <w:name w:val="Kopfzeile Zchn"/>
-    <w:basedOn w:val="Absatz-Standardschriftart"/>
-    <w:link w:val="Kopfzeile"/>
+  <w:style w:type="character" w:customStyle="1" w:styleId="HeaderChar">
+    <w:name w:val="Header Char"/>
+    <w:basedOn w:val="DefaultParagraphFont"/>
+    <w:link w:val="Header"/>
     <w:uiPriority w:val="99"/>
     <w:rsid w:val="009D5137"/>
   </w:style>
-  <w:style w:type="paragraph" w:styleId="Fuzeile">
+  <w:style w:type="paragraph" w:styleId="Footer">
     <w:name w:val="footer"/>
-    <w:basedOn w:val="Standard"/>
-    <w:link w:val="FuzeileZchn"/>
+    <w:basedOn w:val="Normal"/>
+    <w:link w:val="FooterChar"/>
     <w:uiPriority w:val="99"/>
     <w:unhideWhenUsed/>
     <w:rsid w:val="009D5137"/>
@@ -3975,10 +4008,10 @@
       <w:spacing w:after="0" w:line="240" w:lineRule="auto"/>
     </w:pPr>
   </w:style>
-  <w:style w:type="character" w:customStyle="1" w:styleId="FuzeileZchn">
-    <w:name w:val="Fußzeile Zchn"/>
-    <w:basedOn w:val="Absatz-Standardschriftart"/>
-    <w:link w:val="Fuzeile"/>
+  <w:style w:type="character" w:customStyle="1" w:styleId="FooterChar">
+    <w:name w:val="Footer Char"/>
+    <w:basedOn w:val="DefaultParagraphFont"/>
+    <w:link w:val="Footer"/>
     <w:uiPriority w:val="99"/>
     <w:rsid w:val="009D5137"/>
   </w:style>
@@ -4275,7 +4308,7 @@
 </file>
 
 <file path=customXml/itemProps1.xml><?xml version="1.0" encoding="utf-8"?>
-<ds:datastoreItem xmlns:ds="http://schemas.openxmlformats.org/officeDocument/2006/customXml" ds:itemID="{842E7C59-0363-4C39-A9AB-B1EC9B6764D6}">
+<ds:datastoreItem xmlns:ds="http://schemas.openxmlformats.org/officeDocument/2006/customXml" ds:itemID="{58FD856B-CA7B-4C27-BE39-D190E6B40AB6}">
   <ds:schemaRefs>
     <ds:schemaRef ds:uri="http://schemas.openxmlformats.org/officeDocument/2006/bibliography"/>
   </ds:schemaRefs>

</xml_diff>